<commit_message>
Slave 102 (3d expansion shield with Arduino Nano controller) added; New device connected via I2C interface with Sensor shield & Chassis shield;
</commit_message>
<xml_diff>
--- a/Arduino Project Main.docx
+++ b/Arduino Project Main.docx
@@ -1,838 +1,1557 @@
 
 <file path=word/document.xml><?xml version="1.0" encoding="utf-8"?>
-<w:document xmlns:mc="http://schemas.openxmlformats.org/markup-compatibility/2006" xmlns:o="urn:schemas-microsoft-com:office:office" xmlns:r="http://schemas.openxmlformats.org/officeDocument/2006/relationships" xmlns:m="http://schemas.openxmlformats.org/officeDocument/2006/math" xmlns:v="urn:schemas-microsoft-com:vml" xmlns:wp="http://schemas.openxmlformats.org/drawingml/2006/wordprocessingDrawing" xmlns:w10="urn:schemas-microsoft-com:office:word" xmlns:w="http://schemas.openxmlformats.org/wordprocessingml/2006/main" xmlns:wne="http://schemas.microsoft.com/office/word/2006/wordml" xmlns:sl="http://schemas.openxmlformats.org/schemaLibrary/2006/main" xmlns:a="http://schemas.openxmlformats.org/drawingml/2006/main" xmlns:pic="http://schemas.openxmlformats.org/drawingml/2006/picture" xmlns:c="http://schemas.openxmlformats.org/drawingml/2006/chart" xmlns:lc="http://schemas.openxmlformats.org/drawingml/2006/lockedCanvas" xmlns:dgm="http://schemas.openxmlformats.org/drawingml/2006/diagram" xmlns:wps="http://schemas.microsoft.com/office/word/2010/wordprocessingShape" xmlns:wpg="http://schemas.microsoft.com/office/word/2010/wordprocessingGroup" xmlns:w14="http://schemas.microsoft.com/office/word/2010/wordml" xmlns:w15="http://schemas.microsoft.com/office/word/2012/wordml">
+<w:document xmlns:ve="http://schemas.openxmlformats.org/markup-compatibility/2006" xmlns:o="urn:schemas-microsoft-com:office:office" xmlns:r="http://schemas.openxmlformats.org/officeDocument/2006/relationships" xmlns:m="http://schemas.openxmlformats.org/officeDocument/2006/math" xmlns:v="urn:schemas-microsoft-com:vml" xmlns:wp="http://schemas.openxmlformats.org/drawingml/2006/wordprocessingDrawing" xmlns:w10="urn:schemas-microsoft-com:office:word" xmlns:w="http://schemas.openxmlformats.org/wordprocessingml/2006/main" xmlns:wne="http://schemas.microsoft.com/office/word/2006/wordml">
   <w:body>
     <w:p>
       <w:pPr>
-        <w:rPr/>
-      </w:pPr>
-      <w:r>
-        <w:rPr>
-          <w:rFonts w:ascii="Arial Unicode MS" w:cs="Arial Unicode MS" w:eastAsia="Arial Unicode MS" w:hAnsi="Arial Unicode MS"/>
-          <w:rtl w:val="0"/>
-        </w:rPr>
-        <w:t xml:space="preserve">-----------------------------------------&gt; Arduino Project Main ←--------------------------------</w:t>
-      </w:r>
-    </w:p>
-    <w:p>
-      <w:pPr>
-        <w:rPr/>
-      </w:pPr>
-      <w:r>
-        <w:rPr>
-          <w:rtl w:val="0"/>
-        </w:rPr>
-      </w:r>
-    </w:p>
-    <w:p>
-      <w:pPr>
-        <w:rPr/>
-      </w:pPr>
-      <w:r>
-        <w:rPr>
-          <w:rtl w:val="0"/>
-        </w:rPr>
-        <w:t xml:space="preserve">TODO: &lt;UART vs I2C vs  vs Wireless connection&gt;</w:t>
-      </w:r>
-    </w:p>
-    <w:p>
-      <w:pPr>
+        <w:pStyle w:val="normal"/>
+        <w:rPr>
+          <w:lang w:val="en-US"/>
+        </w:rPr>
+      </w:pPr>
+      <w:r>
+        <w:rPr>
+          <w:rFonts w:ascii="Arial Unicode MS" w:eastAsia="Arial Unicode MS" w:hAnsi="Arial Unicode MS" w:cs="Arial Unicode MS"/>
+          <w:lang w:val="en-US"/>
+        </w:rPr>
+        <w:t xml:space="preserve">-----------------------------------------&gt; </w:t>
+      </w:r>
+      <w:proofErr w:type="spellStart"/>
+      <w:r>
+        <w:rPr>
+          <w:rFonts w:ascii="Arial Unicode MS" w:eastAsia="Arial Unicode MS" w:hAnsi="Arial Unicode MS" w:cs="Arial Unicode MS"/>
+          <w:lang w:val="en-US"/>
+        </w:rPr>
+        <w:t>Arduino</w:t>
+      </w:r>
+      <w:proofErr w:type="spellEnd"/>
+      <w:r>
+        <w:rPr>
+          <w:rFonts w:ascii="Arial Unicode MS" w:eastAsia="Arial Unicode MS" w:hAnsi="Arial Unicode MS" w:cs="Arial Unicode MS"/>
+          <w:lang w:val="en-US"/>
+        </w:rPr>
+        <w:t xml:space="preserve"> Project Main ←--------------------------------</w:t>
+      </w:r>
+    </w:p>
+    <w:p>
+      <w:pPr>
+        <w:pStyle w:val="normal"/>
+        <w:rPr>
+          <w:lang w:val="en-US"/>
+        </w:rPr>
+      </w:pPr>
+    </w:p>
+    <w:p>
+      <w:pPr>
+        <w:pStyle w:val="normal"/>
+        <w:rPr>
+          <w:u w:val="single"/>
+          <w:lang w:val="en-US"/>
+        </w:rPr>
+      </w:pPr>
+      <w:r>
+        <w:rPr>
+          <w:u w:val="single"/>
+          <w:lang w:val="en-US"/>
+        </w:rPr>
+        <w:t xml:space="preserve">TODO: &lt;UART </w:t>
+      </w:r>
+      <w:proofErr w:type="spellStart"/>
+      <w:r>
+        <w:rPr>
+          <w:u w:val="single"/>
+          <w:lang w:val="en-US"/>
+        </w:rPr>
+        <w:t>vs</w:t>
+      </w:r>
+      <w:proofErr w:type="spellEnd"/>
+      <w:r>
+        <w:rPr>
+          <w:u w:val="single"/>
+          <w:lang w:val="en-US"/>
+        </w:rPr>
+        <w:t xml:space="preserve"> I2C </w:t>
+      </w:r>
+      <w:proofErr w:type="spellStart"/>
+      <w:r>
+        <w:rPr>
+          <w:u w:val="single"/>
+          <w:lang w:val="en-US"/>
+        </w:rPr>
+        <w:t>vs</w:t>
+      </w:r>
+      <w:proofErr w:type="spellEnd"/>
+      <w:r>
+        <w:rPr>
+          <w:u w:val="single"/>
+          <w:lang w:val="en-US"/>
+        </w:rPr>
+        <w:t xml:space="preserve"> </w:t>
+      </w:r>
+      <w:r>
+        <w:rPr>
+          <w:u w:val="single"/>
+          <w:lang w:val="en-US"/>
+        </w:rPr>
+        <w:t>SCI</w:t>
+      </w:r>
+      <w:r>
+        <w:rPr>
+          <w:u w:val="single"/>
+          <w:lang w:val="en-US"/>
+        </w:rPr>
+        <w:t xml:space="preserve"> </w:t>
+      </w:r>
+      <w:proofErr w:type="spellStart"/>
+      <w:r>
+        <w:rPr>
+          <w:u w:val="single"/>
+          <w:lang w:val="en-US"/>
+        </w:rPr>
+        <w:t>vs</w:t>
+      </w:r>
+      <w:proofErr w:type="spellEnd"/>
+      <w:r>
+        <w:rPr>
+          <w:u w:val="single"/>
+          <w:lang w:val="en-US"/>
+        </w:rPr>
+        <w:t xml:space="preserve"> Wireless connection&gt;</w:t>
+      </w:r>
+    </w:p>
+    <w:p>
+      <w:pPr>
+        <w:pStyle w:val="normal"/>
         <w:numPr>
           <w:ilvl w:val="0"/>
           <w:numId w:val="7"/>
         </w:numPr>
-        <w:ind w:left="720" w:hanging="360"/>
-        <w:rPr>
-          <w:strike w:val="1"/>
-        </w:rPr>
-      </w:pPr>
-      <w:r>
-        <w:rPr>
-          <w:strike w:val="1"/>
-          <w:rtl w:val="0"/>
-        </w:rPr>
-        <w:t xml:space="preserve">UART (Serial Port) is too slow and syncronized hardly!</w:t>
-      </w:r>
-    </w:p>
-    <w:p>
-      <w:pPr>
+        <w:rPr>
+          <w:strike/>
+          <w:lang w:val="en-US"/>
+        </w:rPr>
+      </w:pPr>
+      <w:r>
+        <w:rPr>
+          <w:strike/>
+          <w:lang w:val="en-US"/>
+        </w:rPr>
+        <w:t xml:space="preserve">UART (Serial Port) is too slow and </w:t>
+      </w:r>
+      <w:proofErr w:type="spellStart"/>
+      <w:r>
+        <w:rPr>
+          <w:strike/>
+          <w:lang w:val="en-US"/>
+        </w:rPr>
+        <w:t>syncronized</w:t>
+      </w:r>
+      <w:proofErr w:type="spellEnd"/>
+      <w:r>
+        <w:rPr>
+          <w:strike/>
+          <w:lang w:val="en-US"/>
+        </w:rPr>
+        <w:t xml:space="preserve"> hardly!</w:t>
+      </w:r>
+    </w:p>
+    <w:p>
+      <w:pPr>
+        <w:pStyle w:val="normal"/>
         <w:numPr>
           <w:ilvl w:val="0"/>
           <w:numId w:val="7"/>
         </w:numPr>
-        <w:ind w:left="720" w:hanging="360"/>
-        <w:rPr>
-          <w:strike w:val="1"/>
-        </w:rPr>
-      </w:pPr>
-      <w:r>
-        <w:rPr>
-          <w:strike w:val="1"/>
-          <w:rtl w:val="0"/>
-        </w:rPr>
-        <w:t xml:space="preserve">Wireless (BT) too much energy for simple operations!</w:t>
-      </w:r>
-    </w:p>
-    <w:p>
-      <w:pPr>
+        <w:rPr>
+          <w:strike/>
+          <w:lang w:val="en-US"/>
+        </w:rPr>
+      </w:pPr>
+      <w:r>
+        <w:rPr>
+          <w:strike/>
+          <w:lang w:val="en-US"/>
+        </w:rPr>
+        <w:t>Wireless (BT) too much energy for simple operations!</w:t>
+      </w:r>
+    </w:p>
+    <w:p>
+      <w:pPr>
+        <w:pStyle w:val="normal"/>
         <w:numPr>
           <w:ilvl w:val="0"/>
           <w:numId w:val="7"/>
         </w:numPr>
-        <w:ind w:left="720" w:hanging="360"/>
-        <w:rPr/>
-      </w:pPr>
-      <w:r>
-        <w:rPr>
-          <w:b w:val="1"/>
-          <w:rtl w:val="0"/>
-        </w:rPr>
-        <w:t xml:space="preserve">READY:</w:t>
-      </w:r>
-      <w:r>
-        <w:rPr>
-          <w:rtl w:val="0"/>
-        </w:rPr>
-        <w:t xml:space="preserve">I2C -&gt; A4 as SDA + A5 as SCL + Voltage + GND</w:t>
-      </w:r>
-    </w:p>
-    <w:p>
-      <w:pPr>
-        <w:rPr/>
-      </w:pPr>
-      <w:r>
-        <w:rPr>
-          <w:rtl w:val="0"/>
-        </w:rPr>
-      </w:r>
-    </w:p>
-    <w:p>
-      <w:pPr>
-        <w:rPr>
-          <w:u w:val="single"/>
-        </w:rPr>
-      </w:pPr>
-      <w:r>
-        <w:rPr>
-          <w:u w:val="single"/>
-          <w:rtl w:val="0"/>
-        </w:rPr>
-        <w:t xml:space="preserve">TODO: &lt;Voltmeter for engines &gt;</w:t>
-      </w:r>
-    </w:p>
-    <w:p>
-      <w:pPr>
+        <w:rPr>
+          <w:strike/>
+          <w:lang w:val="en-US"/>
+        </w:rPr>
+      </w:pPr>
+      <w:r>
+        <w:rPr>
+          <w:strike/>
+          <w:lang w:val="en-US"/>
+        </w:rPr>
+        <w:t>SCI is good, but uses 6 wires (4 pins for command request/response)</w:t>
+      </w:r>
+    </w:p>
+    <w:p>
+      <w:pPr>
+        <w:pStyle w:val="normal"/>
+        <w:numPr>
+          <w:ilvl w:val="0"/>
+          <w:numId w:val="7"/>
+        </w:numPr>
+        <w:rPr>
+          <w:lang w:val="en-US"/>
+        </w:rPr>
+      </w:pPr>
+      <w:r>
+        <w:rPr>
+          <w:b/>
+          <w:lang w:val="en-US"/>
+        </w:rPr>
+        <w:t>READY:</w:t>
+      </w:r>
+      <w:r>
+        <w:rPr>
+          <w:lang w:val="en-US"/>
+        </w:rPr>
+        <w:t>I2C -&gt; A4 as SDA + A5 as SCL + Voltage + GND</w:t>
+      </w:r>
+      <w:r>
+        <w:rPr>
+          <w:lang w:val="en-US"/>
+        </w:rPr>
+        <w:t xml:space="preserve"> (2 pins)</w:t>
+      </w:r>
+    </w:p>
+    <w:p>
+      <w:pPr>
+        <w:pStyle w:val="normal"/>
+        <w:rPr>
+          <w:lang w:val="en-US"/>
+        </w:rPr>
+      </w:pPr>
+    </w:p>
+    <w:p>
+      <w:pPr>
+        <w:pStyle w:val="normal"/>
+        <w:rPr>
+          <w:u w:val="single"/>
+        </w:rPr>
+      </w:pPr>
+      <w:r>
+        <w:rPr>
+          <w:u w:val="single"/>
+        </w:rPr>
+        <w:t>TODO: &lt;</w:t>
+      </w:r>
+      <w:proofErr w:type="spellStart"/>
+      <w:r>
+        <w:rPr>
+          <w:u w:val="single"/>
+        </w:rPr>
+        <w:t>Voltmeter</w:t>
+      </w:r>
+      <w:proofErr w:type="spellEnd"/>
+      <w:r>
+        <w:rPr>
+          <w:u w:val="single"/>
+        </w:rPr>
+        <w:t xml:space="preserve"> </w:t>
+      </w:r>
+      <w:proofErr w:type="spellStart"/>
+      <w:r>
+        <w:rPr>
+          <w:u w:val="single"/>
+        </w:rPr>
+        <w:t>for</w:t>
+      </w:r>
+      <w:proofErr w:type="spellEnd"/>
+      <w:r>
+        <w:rPr>
+          <w:u w:val="single"/>
+        </w:rPr>
+        <w:t xml:space="preserve"> </w:t>
+      </w:r>
+      <w:proofErr w:type="spellStart"/>
+      <w:r>
+        <w:rPr>
+          <w:u w:val="single"/>
+        </w:rPr>
+        <w:t>engines</w:t>
+      </w:r>
+      <w:proofErr w:type="spellEnd"/>
+      <w:r>
+        <w:rPr>
+          <w:u w:val="single"/>
+        </w:rPr>
+        <w:t xml:space="preserve"> &gt;</w:t>
+      </w:r>
+    </w:p>
+    <w:p>
+      <w:pPr>
+        <w:pStyle w:val="normal"/>
         <w:numPr>
           <w:ilvl w:val="0"/>
           <w:numId w:val="10"/>
         </w:numPr>
-        <w:ind w:left="720" w:hanging="360"/>
-        <w:rPr>
-          <w:u w:val="none"/>
-        </w:rPr>
-      </w:pPr>
-      <w:r>
-        <w:rPr>
-          <w:b w:val="1"/>
-          <w:rtl w:val="0"/>
+        <w:rPr>
+          <w:lang w:val="en-US"/>
+        </w:rPr>
+      </w:pPr>
+      <w:r>
+        <w:rPr>
+          <w:b/>
+          <w:lang w:val="en-US"/>
         </w:rPr>
         <w:t xml:space="preserve">READY: </w:t>
       </w:r>
       <w:r>
         <w:rPr>
-          <w:rtl w:val="0"/>
-        </w:rPr>
-        <w:t xml:space="preserve">standard voltage divider with 2 resistors (100k/10k) can make it possible to measure voltage till 50V for Arduino. Must be set as one-pined sensor for each engine;</w:t>
-      </w:r>
-    </w:p>
-    <w:p>
-      <w:pPr>
-        <w:rPr/>
-      </w:pPr>
-      <w:r>
-        <w:rPr>
-          <w:rtl w:val="0"/>
-        </w:rPr>
-      </w:r>
-    </w:p>
-    <w:p>
-      <w:pPr>
-        <w:rPr>
-          <w:u w:val="single"/>
-        </w:rPr>
-      </w:pPr>
-      <w:r>
-        <w:rPr>
-          <w:u w:val="single"/>
-          <w:rtl w:val="0"/>
-        </w:rPr>
-        <w:t xml:space="preserve">TODO: &lt;Solar battery&gt;</w:t>
-      </w:r>
-    </w:p>
-    <w:p>
-      <w:pPr>
+          <w:lang w:val="en-US"/>
+        </w:rPr>
+        <w:t xml:space="preserve">standard voltage divider with 2 resistors (100k/10k) can make it possible to measure voltage till 50V for </w:t>
+      </w:r>
+      <w:proofErr w:type="spellStart"/>
+      <w:r>
+        <w:rPr>
+          <w:lang w:val="en-US"/>
+        </w:rPr>
+        <w:t>Arduino</w:t>
+      </w:r>
+      <w:proofErr w:type="spellEnd"/>
+      <w:r>
+        <w:rPr>
+          <w:lang w:val="en-US"/>
+        </w:rPr>
+        <w:t>. Must be set as one-pined sensor for each engine;</w:t>
+      </w:r>
+    </w:p>
+    <w:p>
+      <w:pPr>
+        <w:pStyle w:val="normal"/>
+        <w:rPr>
+          <w:lang w:val="en-US"/>
+        </w:rPr>
+      </w:pPr>
+    </w:p>
+    <w:p>
+      <w:pPr>
+        <w:pStyle w:val="normal"/>
+        <w:rPr>
+          <w:u w:val="single"/>
+        </w:rPr>
+      </w:pPr>
+      <w:r>
+        <w:rPr>
+          <w:u w:val="single"/>
+        </w:rPr>
+        <w:t>TODO: &lt;</w:t>
+      </w:r>
+      <w:proofErr w:type="spellStart"/>
+      <w:r>
+        <w:rPr>
+          <w:u w:val="single"/>
+        </w:rPr>
+        <w:t>Solar</w:t>
+      </w:r>
+      <w:proofErr w:type="spellEnd"/>
+      <w:r>
+        <w:rPr>
+          <w:u w:val="single"/>
+        </w:rPr>
+        <w:t xml:space="preserve"> </w:t>
+      </w:r>
+      <w:proofErr w:type="spellStart"/>
+      <w:r>
+        <w:rPr>
+          <w:u w:val="single"/>
+        </w:rPr>
+        <w:t>battery</w:t>
+      </w:r>
+      <w:proofErr w:type="spellEnd"/>
+      <w:r>
+        <w:rPr>
+          <w:u w:val="single"/>
+        </w:rPr>
+        <w:t>&gt;</w:t>
+      </w:r>
+    </w:p>
+    <w:p>
+      <w:pPr>
+        <w:pStyle w:val="normal"/>
         <w:numPr>
           <w:ilvl w:val="0"/>
           <w:numId w:val="1"/>
         </w:numPr>
-        <w:ind w:left="720" w:hanging="360"/>
-        <w:rPr>
-          <w:u w:val="none"/>
-        </w:rPr>
-      </w:pPr>
-      <w:r>
-        <w:rPr>
-          <w:strike w:val="1"/>
-          <w:rtl w:val="0"/>
-        </w:rPr>
-        <w:t xml:space="preserve">enable all-the-time solar battery turning while “HOPe” is moving.;</w:t>
-      </w:r>
-    </w:p>
-    <w:p>
-      <w:pPr>
+        <w:rPr>
+          <w:lang w:val="en-US"/>
+        </w:rPr>
+      </w:pPr>
+      <w:proofErr w:type="gramStart"/>
+      <w:r>
+        <w:rPr>
+          <w:strike/>
+          <w:lang w:val="en-US"/>
+        </w:rPr>
+        <w:t>enable</w:t>
+      </w:r>
+      <w:proofErr w:type="gramEnd"/>
+      <w:r>
+        <w:rPr>
+          <w:strike/>
+          <w:lang w:val="en-US"/>
+        </w:rPr>
+        <w:t xml:space="preserve"> all-the-time solar battery turning while “</w:t>
+      </w:r>
+      <w:proofErr w:type="spellStart"/>
+      <w:r>
+        <w:rPr>
+          <w:strike/>
+          <w:lang w:val="en-US"/>
+        </w:rPr>
+        <w:t>HOPe</w:t>
+      </w:r>
+      <w:proofErr w:type="spellEnd"/>
+      <w:r>
+        <w:rPr>
+          <w:strike/>
+          <w:lang w:val="en-US"/>
+        </w:rPr>
+        <w:t>” is moving.;</w:t>
+      </w:r>
+    </w:p>
+    <w:p>
+      <w:pPr>
+        <w:pStyle w:val="normal"/>
         <w:numPr>
           <w:ilvl w:val="0"/>
           <w:numId w:val="1"/>
         </w:numPr>
-        <w:ind w:left="720" w:hanging="360"/>
-        <w:rPr>
-          <w:strike w:val="1"/>
-        </w:rPr>
-      </w:pPr>
-      <w:r>
-        <w:rPr>
-          <w:strike w:val="1"/>
-          <w:rtl w:val="0"/>
-        </w:rPr>
-        <w:t xml:space="preserve">if horizontal angle of solar panel is lower than minimum or higher than maximum -&gt; (try to set it to opposite state(min -&gt; max, max -&gt; min) and let it go automatically)</w:t>
-      </w:r>
-    </w:p>
-    <w:p>
-      <w:pPr>
+        <w:rPr>
+          <w:strike/>
+          <w:lang w:val="en-US"/>
+        </w:rPr>
+      </w:pPr>
+      <w:r>
+        <w:rPr>
+          <w:strike/>
+          <w:lang w:val="en-US"/>
+        </w:rPr>
+        <w:t>if horizontal angle of solar panel is lower than minimum or higher than maximum -&gt; (try to set it to opposite state(min -&gt; max, max -&gt; min) and let it go automatically)</w:t>
+      </w:r>
+    </w:p>
+    <w:p>
+      <w:pPr>
+        <w:pStyle w:val="normal"/>
         <w:numPr>
           <w:ilvl w:val="0"/>
           <w:numId w:val="1"/>
         </w:numPr>
-        <w:ind w:left="720" w:hanging="360"/>
-        <w:rPr>
-          <w:u w:val="none"/>
-        </w:rPr>
-      </w:pPr>
-      <w:r>
-        <w:rPr>
-          <w:b w:val="1"/>
-          <w:rtl w:val="0"/>
-        </w:rPr>
-        <w:t xml:space="preserve">READY</w:t>
-      </w:r>
-      <w:r>
-        <w:rPr>
-          <w:rtl w:val="0"/>
-        </w:rPr>
-        <w:t xml:space="preserve">: correct vertical angle of battery due to new photosensor(#3);</w:t>
-      </w:r>
-    </w:p>
-    <w:p>
-      <w:pPr>
-        <w:ind w:left="720" w:firstLine="0"/>
-        <w:rPr/>
-      </w:pPr>
-      <w:r>
-        <w:rPr>
-          <w:rtl w:val="0"/>
-        </w:rPr>
-      </w:r>
-    </w:p>
-    <w:p>
-      <w:pPr>
+        <w:rPr>
+          <w:lang w:val="en-US"/>
+        </w:rPr>
+      </w:pPr>
+      <w:r>
+        <w:rPr>
+          <w:b/>
+          <w:lang w:val="en-US"/>
+        </w:rPr>
+        <w:t>READY</w:t>
+      </w:r>
+      <w:r>
+        <w:rPr>
+          <w:lang w:val="en-US"/>
+        </w:rPr>
+        <w:t xml:space="preserve">: correct vertical angle of battery due to new </w:t>
+      </w:r>
+      <w:proofErr w:type="spellStart"/>
+      <w:r>
+        <w:rPr>
+          <w:lang w:val="en-US"/>
+        </w:rPr>
+        <w:t>photosensor</w:t>
+      </w:r>
+      <w:proofErr w:type="spellEnd"/>
+      <w:r>
+        <w:rPr>
+          <w:lang w:val="en-US"/>
+        </w:rPr>
+        <w:t>(#3);</w:t>
+      </w:r>
+    </w:p>
+    <w:p>
+      <w:pPr>
+        <w:pStyle w:val="normal"/>
+        <w:ind w:left="720"/>
+        <w:rPr>
+          <w:lang w:val="en-US"/>
+        </w:rPr>
+      </w:pPr>
+    </w:p>
+    <w:p>
+      <w:pPr>
+        <w:pStyle w:val="normal"/>
         <w:numPr>
           <w:ilvl w:val="0"/>
           <w:numId w:val="1"/>
         </w:numPr>
-        <w:ind w:left="720" w:hanging="360"/>
-        <w:rPr>
-          <w:strike w:val="1"/>
-        </w:rPr>
-      </w:pPr>
-      <w:r>
-        <w:rPr>
-          <w:strike w:val="1"/>
-          <w:rtl w:val="0"/>
-        </w:rPr>
-        <w:t xml:space="preserve">!!! for motor slave #101 add VOLATILE for all mode variables (mode, in_data etc.) to fix errors with I2C received data;</w:t>
-      </w:r>
-    </w:p>
-    <w:p>
-      <w:pPr>
+        <w:rPr>
+          <w:strike/>
+          <w:lang w:val="en-US"/>
+        </w:rPr>
+      </w:pPr>
+      <w:r>
+        <w:rPr>
+          <w:strike/>
+          <w:lang w:val="en-US"/>
+        </w:rPr>
+        <w:t xml:space="preserve">!!! for motor slave #101 add VOLATILE for all mode variables (mode, </w:t>
+      </w:r>
+      <w:proofErr w:type="spellStart"/>
+      <w:r>
+        <w:rPr>
+          <w:strike/>
+          <w:lang w:val="en-US"/>
+        </w:rPr>
+        <w:t>in_data</w:t>
+      </w:r>
+      <w:proofErr w:type="spellEnd"/>
+      <w:r>
+        <w:rPr>
+          <w:strike/>
+          <w:lang w:val="en-US"/>
+        </w:rPr>
+        <w:t xml:space="preserve"> etc.) to fix errors with I2C received data;</w:t>
+      </w:r>
+    </w:p>
+    <w:p>
+      <w:pPr>
+        <w:pStyle w:val="normal"/>
         <w:numPr>
           <w:ilvl w:val="0"/>
           <w:numId w:val="1"/>
         </w:numPr>
-        <w:ind w:left="720" w:hanging="360"/>
-        <w:rPr>
-          <w:strike w:val="1"/>
-        </w:rPr>
-      </w:pPr>
-      <w:r>
-        <w:rPr>
-          <w:strike w:val="1"/>
-          <w:rtl w:val="0"/>
-        </w:rPr>
-        <w:t xml:space="preserve">!!! remove all Serial objects form onReceive() event handler on slave #101. They may lead to malfunctions in I2C receiving data!;</w:t>
-      </w:r>
-    </w:p>
-    <w:p>
-      <w:pPr>
-        <w:ind w:left="720" w:firstLine="0"/>
-        <w:rPr>
-          <w:strike w:val="1"/>
-        </w:rPr>
-      </w:pPr>
-      <w:r>
-        <w:rPr>
-          <w:rtl w:val="0"/>
-        </w:rPr>
-      </w:r>
-    </w:p>
-    <w:p>
-      <w:pPr>
-        <w:rPr>
-          <w:rFonts w:ascii="Roboto" w:cs="Roboto" w:eastAsia="Roboto" w:hAnsi="Roboto"/>
-          <w:b w:val="1"/>
+        <w:rPr>
+          <w:strike/>
+          <w:lang w:val="en-US"/>
+        </w:rPr>
+      </w:pPr>
+      <w:r>
+        <w:rPr>
+          <w:strike/>
+          <w:lang w:val="en-US"/>
+        </w:rPr>
+        <w:t xml:space="preserve">!!! </w:t>
+      </w:r>
+      <w:proofErr w:type="gramStart"/>
+      <w:r>
+        <w:rPr>
+          <w:strike/>
+          <w:lang w:val="en-US"/>
+        </w:rPr>
+        <w:t>remove</w:t>
+      </w:r>
+      <w:proofErr w:type="gramEnd"/>
+      <w:r>
+        <w:rPr>
+          <w:strike/>
+          <w:lang w:val="en-US"/>
+        </w:rPr>
+        <w:t xml:space="preserve"> all Serial objects form </w:t>
+      </w:r>
+      <w:proofErr w:type="spellStart"/>
+      <w:r>
+        <w:rPr>
+          <w:strike/>
+          <w:lang w:val="en-US"/>
+        </w:rPr>
+        <w:t>onReceive</w:t>
+      </w:r>
+      <w:proofErr w:type="spellEnd"/>
+      <w:r>
+        <w:rPr>
+          <w:strike/>
+          <w:lang w:val="en-US"/>
+        </w:rPr>
+        <w:t>() event handler on slave #101. They may lead to malfunctions in I2C receiving data</w:t>
+      </w:r>
+      <w:proofErr w:type="gramStart"/>
+      <w:r>
+        <w:rPr>
+          <w:strike/>
+          <w:lang w:val="en-US"/>
+        </w:rPr>
+        <w:t>!;</w:t>
+      </w:r>
+      <w:proofErr w:type="gramEnd"/>
+    </w:p>
+    <w:p>
+      <w:pPr>
+        <w:pStyle w:val="normal"/>
+        <w:ind w:left="720"/>
+        <w:rPr>
+          <w:strike/>
+          <w:lang w:val="en-US"/>
+        </w:rPr>
+      </w:pPr>
+    </w:p>
+    <w:p>
+      <w:pPr>
+        <w:pStyle w:val="normal"/>
+        <w:rPr>
+          <w:rFonts w:ascii="Roboto" w:eastAsia="Roboto" w:hAnsi="Roboto" w:cs="Roboto"/>
+          <w:b/>
           <w:color w:val="333333"/>
           <w:sz w:val="42"/>
           <w:szCs w:val="42"/>
           <w:u w:val="single"/>
-        </w:rPr>
-      </w:pPr>
-      <w:r>
-        <w:rPr>
-          <w:u w:val="single"/>
-          <w:rtl w:val="0"/>
-        </w:rPr>
-        <w:t xml:space="preserve">TODO: &lt;Remove IR sensors of obstacles with US distance sensors&gt;</w:t>
-      </w:r>
-      <w:r>
-        <w:rPr>
-          <w:rtl w:val="0"/>
-        </w:rPr>
-      </w:r>
-    </w:p>
-    <w:p>
-      <w:pPr>
+          <w:lang w:val="en-US"/>
+        </w:rPr>
+      </w:pPr>
+      <w:r>
+        <w:rPr>
+          <w:u w:val="single"/>
+          <w:lang w:val="en-US"/>
+        </w:rPr>
+        <w:t>TODO: &lt;Remove IR sensors of obstacles with US distance sensors&gt;</w:t>
+      </w:r>
+    </w:p>
+    <w:p>
+      <w:pPr>
+        <w:pStyle w:val="normal"/>
         <w:numPr>
           <w:ilvl w:val="0"/>
           <w:numId w:val="8"/>
         </w:numPr>
-        <w:ind w:left="720" w:hanging="360"/>
-        <w:rPr>
-          <w:u w:val="none"/>
-        </w:rPr>
-      </w:pPr>
-      <w:r>
-        <w:rPr>
-          <w:b w:val="1"/>
-          <w:rtl w:val="0"/>
-        </w:rPr>
-        <w:t xml:space="preserve">READY</w:t>
-      </w:r>
-      <w:r>
-        <w:rPr>
-          <w:rtl w:val="0"/>
-        </w:rPr>
-        <w:t xml:space="preserve">: HC-SR04 works more stable and can get distance but not just a signal of obstacle, so 4 IR sensors must be switched to ultrasonic;</w:t>
-      </w:r>
-      <w:r>
-        <w:rPr>
-          <w:rtl w:val="0"/>
-        </w:rPr>
-      </w:r>
-    </w:p>
-    <w:p>
-      <w:pPr>
-        <w:rPr/>
-      </w:pPr>
-      <w:r>
-        <w:rPr>
-          <w:rtl w:val="0"/>
-        </w:rPr>
-      </w:r>
-    </w:p>
-    <w:p>
-      <w:pPr>
-        <w:rPr>
-          <w:u w:val="single"/>
-        </w:rPr>
-      </w:pPr>
-      <w:r>
-        <w:rPr>
-          <w:u w:val="single"/>
-          <w:rtl w:val="0"/>
-        </w:rPr>
-        <w:t xml:space="preserve">TODO: &lt;3D models&gt;</w:t>
-      </w:r>
-    </w:p>
-    <w:p>
-      <w:pPr>
+        <w:rPr>
+          <w:lang w:val="en-US"/>
+        </w:rPr>
+      </w:pPr>
+      <w:r>
+        <w:rPr>
+          <w:b/>
+          <w:lang w:val="en-US"/>
+        </w:rPr>
+        <w:t>READY</w:t>
+      </w:r>
+      <w:r>
+        <w:rPr>
+          <w:lang w:val="en-US"/>
+        </w:rPr>
+        <w:t>: HC-SR04 works more stable and can get distance but not just a signal of obstacle, so 4 IR sensors must be switched to ultrasonic;</w:t>
+      </w:r>
+    </w:p>
+    <w:p>
+      <w:pPr>
+        <w:pStyle w:val="normal"/>
+        <w:rPr>
+          <w:lang w:val="en-US"/>
+        </w:rPr>
+      </w:pPr>
+    </w:p>
+    <w:p>
+      <w:pPr>
+        <w:pStyle w:val="normal"/>
+        <w:rPr>
+          <w:u w:val="single"/>
+        </w:rPr>
+      </w:pPr>
+      <w:r>
+        <w:rPr>
+          <w:u w:val="single"/>
+        </w:rPr>
+        <w:t xml:space="preserve">TODO: &lt;3D </w:t>
+      </w:r>
+      <w:proofErr w:type="spellStart"/>
+      <w:r>
+        <w:rPr>
+          <w:u w:val="single"/>
+        </w:rPr>
+        <w:t>models</w:t>
+      </w:r>
+      <w:proofErr w:type="spellEnd"/>
+      <w:r>
+        <w:rPr>
+          <w:u w:val="single"/>
+        </w:rPr>
+        <w:t>&gt;</w:t>
+      </w:r>
+    </w:p>
+    <w:p>
+      <w:pPr>
+        <w:pStyle w:val="normal"/>
         <w:numPr>
           <w:ilvl w:val="0"/>
           <w:numId w:val="2"/>
         </w:numPr>
-        <w:ind w:left="720" w:hanging="360"/>
-        <w:rPr>
-          <w:u w:val="none"/>
-        </w:rPr>
-      </w:pPr>
-      <w:r>
-        <w:rPr>
-          <w:b w:val="1"/>
-          <w:rtl w:val="0"/>
-        </w:rPr>
-        <w:t xml:space="preserve">READY</w:t>
-      </w:r>
-      <w:r>
-        <w:rPr>
-          <w:rtl w:val="0"/>
-        </w:rPr>
-        <w:t xml:space="preserve">: main platform for controllers;</w:t>
-      </w:r>
-    </w:p>
-    <w:p>
-      <w:pPr>
+        <w:rPr>
+          <w:lang w:val="en-US"/>
+        </w:rPr>
+      </w:pPr>
+      <w:r>
+        <w:rPr>
+          <w:b/>
+          <w:lang w:val="en-US"/>
+        </w:rPr>
+        <w:t>READY</w:t>
+      </w:r>
+      <w:r>
+        <w:rPr>
+          <w:lang w:val="en-US"/>
+        </w:rPr>
+        <w:t>: main platform for controllers;</w:t>
+      </w:r>
+    </w:p>
+    <w:p>
+      <w:pPr>
+        <w:pStyle w:val="normal"/>
         <w:numPr>
           <w:ilvl w:val="0"/>
           <w:numId w:val="3"/>
         </w:numPr>
-        <w:ind w:left="720" w:hanging="360"/>
-        <w:rPr>
-          <w:u w:val="none"/>
-        </w:rPr>
-      </w:pPr>
-      <w:r>
-        <w:rPr>
-          <w:b w:val="1"/>
-          <w:rtl w:val="0"/>
-        </w:rPr>
-        <w:t xml:space="preserve">READY</w:t>
-      </w:r>
-      <w:r>
-        <w:rPr>
-          <w:rtl w:val="0"/>
-        </w:rPr>
-        <w:t xml:space="preserve">: solar panel servo mount;</w:t>
-      </w:r>
-    </w:p>
-    <w:p>
-      <w:pPr>
+        <w:rPr>
+          <w:lang w:val="en-US"/>
+        </w:rPr>
+      </w:pPr>
+      <w:r>
+        <w:rPr>
+          <w:b/>
+          <w:lang w:val="en-US"/>
+        </w:rPr>
+        <w:t>READY</w:t>
+      </w:r>
+      <w:r>
+        <w:rPr>
+          <w:lang w:val="en-US"/>
+        </w:rPr>
+        <w:t>: solar panel servo mount;</w:t>
+      </w:r>
+    </w:p>
+    <w:p>
+      <w:pPr>
+        <w:pStyle w:val="normal"/>
         <w:numPr>
           <w:ilvl w:val="0"/>
           <w:numId w:val="3"/>
         </w:numPr>
-        <w:ind w:left="720" w:hanging="360"/>
-        <w:rPr>
-          <w:u w:val="none"/>
-        </w:rPr>
-      </w:pPr>
-      <w:r>
-        <w:rPr>
-          <w:b w:val="1"/>
-          <w:rtl w:val="0"/>
-        </w:rPr>
-        <w:t xml:space="preserve">READY</w:t>
-      </w:r>
-      <w:r>
-        <w:rPr>
-          <w:rtl w:val="0"/>
-        </w:rPr>
-        <w:t xml:space="preserve">: body kits and bumpers;</w:t>
-      </w:r>
-    </w:p>
-    <w:p>
-      <w:pPr>
-        <w:ind w:left="720" w:firstLine="0"/>
-        <w:rPr/>
-      </w:pPr>
-      <w:r>
-        <w:rPr>
-          <w:rtl w:val="0"/>
-        </w:rPr>
-      </w:r>
-    </w:p>
-    <w:p>
-      <w:pPr>
-        <w:ind w:left="0" w:firstLine="0"/>
-        <w:rPr>
-          <w:u w:val="single"/>
-        </w:rPr>
-      </w:pPr>
-      <w:r>
-        <w:rPr>
-          <w:u w:val="single"/>
-          <w:rtl w:val="0"/>
-        </w:rPr>
-        <w:t xml:space="preserve">TODO: &lt;Button on forward bumper&gt;</w:t>
-      </w:r>
-    </w:p>
-    <w:p>
-      <w:pPr>
+        <w:rPr>
+          <w:lang w:val="en-US"/>
+        </w:rPr>
+      </w:pPr>
+      <w:r>
+        <w:rPr>
+          <w:b/>
+          <w:lang w:val="en-US"/>
+        </w:rPr>
+        <w:t>READY</w:t>
+      </w:r>
+      <w:r>
+        <w:rPr>
+          <w:lang w:val="en-US"/>
+        </w:rPr>
+        <w:t>: body kits and bumpers;</w:t>
+      </w:r>
+    </w:p>
+    <w:p>
+      <w:pPr>
+        <w:pStyle w:val="normal"/>
+        <w:ind w:left="720"/>
+        <w:rPr>
+          <w:lang w:val="en-US"/>
+        </w:rPr>
+      </w:pPr>
+    </w:p>
+    <w:p>
+      <w:pPr>
+        <w:pStyle w:val="normal"/>
+        <w:rPr>
+          <w:u w:val="single"/>
+          <w:lang w:val="en-US"/>
+        </w:rPr>
+      </w:pPr>
+      <w:r>
+        <w:rPr>
+          <w:u w:val="single"/>
+          <w:lang w:val="en-US"/>
+        </w:rPr>
+        <w:t>TODO: &lt;Button on forward bumper&gt;</w:t>
+      </w:r>
+    </w:p>
+    <w:p>
+      <w:pPr>
+        <w:pStyle w:val="normal"/>
         <w:numPr>
           <w:ilvl w:val="0"/>
           <w:numId w:val="9"/>
         </w:numPr>
-        <w:ind w:left="720" w:hanging="360"/>
-        <w:rPr/>
-      </w:pPr>
-      <w:r>
-        <w:rPr>
-          <w:rtl w:val="0"/>
-        </w:rPr>
-        <w:t xml:space="preserve">new forward “arrow” bumper;</w:t>
-      </w:r>
-      <w:r>
-        <w:rPr>
-          <w:rtl w:val="0"/>
-        </w:rPr>
-      </w:r>
-    </w:p>
-    <w:p>
-      <w:pPr>
+      </w:pPr>
+      <w:proofErr w:type="spellStart"/>
+      <w:r>
+        <w:t>new</w:t>
+      </w:r>
+      <w:proofErr w:type="spellEnd"/>
+      <w:r>
+        <w:t xml:space="preserve"> </w:t>
+      </w:r>
+      <w:proofErr w:type="spellStart"/>
+      <w:r>
+        <w:t>forward</w:t>
+      </w:r>
+      <w:proofErr w:type="spellEnd"/>
+      <w:r>
+        <w:t xml:space="preserve"> “</w:t>
+      </w:r>
+      <w:proofErr w:type="spellStart"/>
+      <w:r>
+        <w:t>arrow</w:t>
+      </w:r>
+      <w:proofErr w:type="spellEnd"/>
+      <w:r>
+        <w:t xml:space="preserve">” </w:t>
+      </w:r>
+      <w:proofErr w:type="spellStart"/>
+      <w:r>
+        <w:t>bumper</w:t>
+      </w:r>
+      <w:proofErr w:type="spellEnd"/>
+      <w:r>
+        <w:t>;</w:t>
+      </w:r>
+    </w:p>
+    <w:p>
+      <w:pPr>
+        <w:pStyle w:val="normal"/>
         <w:numPr>
           <w:ilvl w:val="0"/>
           <w:numId w:val="9"/>
         </w:numPr>
-        <w:ind w:left="720" w:hanging="360"/>
-        <w:rPr/>
-      </w:pPr>
-      <w:r>
-        <w:rPr>
-          <w:rtl w:val="0"/>
-        </w:rPr>
-        <w:t xml:space="preserve">1 or 2 different pins connected buttons on the bumper;</w:t>
-      </w:r>
-    </w:p>
-    <w:p>
-      <w:pPr>
-        <w:rPr>
-          <w:u w:val="single"/>
-        </w:rPr>
-      </w:pPr>
-      <w:r>
-        <w:rPr>
-          <w:rtl w:val="0"/>
-        </w:rPr>
-      </w:r>
-    </w:p>
-    <w:p>
-      <w:pPr>
-        <w:rPr>
-          <w:u w:val="single"/>
-        </w:rPr>
-      </w:pPr>
-      <w:r>
-        <w:rPr>
-          <w:u w:val="single"/>
-          <w:rtl w:val="0"/>
-        </w:rPr>
-        <w:t xml:space="preserve">TODO: &lt;Fix for central ultrasonic sensor connection with controller&gt;</w:t>
-      </w:r>
-    </w:p>
-    <w:p>
-      <w:pPr>
+        <w:rPr>
+          <w:lang w:val="en-US"/>
+        </w:rPr>
+      </w:pPr>
+      <w:r>
+        <w:rPr>
+          <w:lang w:val="en-US"/>
+        </w:rPr>
+        <w:t>1 or 2 different pins connected buttons on the bumper;</w:t>
+      </w:r>
+    </w:p>
+    <w:p>
+      <w:pPr>
+        <w:pStyle w:val="normal"/>
+        <w:rPr>
+          <w:u w:val="single"/>
+          <w:lang w:val="en-US"/>
+        </w:rPr>
+      </w:pPr>
+    </w:p>
+    <w:p>
+      <w:pPr>
+        <w:pStyle w:val="normal"/>
+        <w:rPr>
+          <w:u w:val="single"/>
+          <w:lang w:val="en-US"/>
+        </w:rPr>
+      </w:pPr>
+      <w:r>
+        <w:rPr>
+          <w:u w:val="single"/>
+          <w:lang w:val="en-US"/>
+        </w:rPr>
+        <w:t>TODO: &lt;Fix for central ultrasonic sensor connection with controller&gt;</w:t>
+      </w:r>
+    </w:p>
+    <w:p>
+      <w:pPr>
+        <w:pStyle w:val="normal"/>
         <w:numPr>
           <w:ilvl w:val="0"/>
           <w:numId w:val="4"/>
         </w:numPr>
-        <w:ind w:left="720" w:hanging="360"/>
-        <w:rPr>
-          <w:u w:val="none"/>
-        </w:rPr>
-      </w:pPr>
-      <w:r>
-        <w:rPr>
-          <w:b w:val="1"/>
-          <w:rtl w:val="0"/>
-        </w:rPr>
-        <w:t xml:space="preserve">READY</w:t>
-      </w:r>
-      <w:r>
-        <w:rPr>
-          <w:rtl w:val="0"/>
-        </w:rPr>
-        <w:t xml:space="preserve">: replace standard wires with pinned for solderless connection;</w:t>
-      </w:r>
-    </w:p>
-    <w:p>
-      <w:pPr>
-        <w:ind w:left="720" w:firstLine="0"/>
-        <w:rPr/>
-      </w:pPr>
-      <w:r>
-        <w:rPr>
-          <w:rtl w:val="0"/>
-        </w:rPr>
-      </w:r>
-    </w:p>
-    <w:p>
-      <w:pPr>
-        <w:rPr/>
-      </w:pPr>
-      <w:r>
-        <w:rPr>
-          <w:rtl w:val="0"/>
-        </w:rPr>
-        <w:t xml:space="preserve">TODO: &lt;Self tests&gt;</w:t>
-      </w:r>
-    </w:p>
-    <w:p>
-      <w:pPr>
+        <w:rPr>
+          <w:lang w:val="en-US"/>
+        </w:rPr>
+      </w:pPr>
+      <w:r>
+        <w:rPr>
+          <w:b/>
+          <w:lang w:val="en-US"/>
+        </w:rPr>
+        <w:t>READY</w:t>
+      </w:r>
+      <w:r>
+        <w:rPr>
+          <w:lang w:val="en-US"/>
+        </w:rPr>
+        <w:t xml:space="preserve">: replace standard wires with pinned for </w:t>
+      </w:r>
+      <w:proofErr w:type="spellStart"/>
+      <w:r>
+        <w:rPr>
+          <w:lang w:val="en-US"/>
+        </w:rPr>
+        <w:t>solderless</w:t>
+      </w:r>
+      <w:proofErr w:type="spellEnd"/>
+      <w:r>
+        <w:rPr>
+          <w:lang w:val="en-US"/>
+        </w:rPr>
+        <w:t xml:space="preserve"> connection;</w:t>
+      </w:r>
+    </w:p>
+    <w:p>
+      <w:pPr>
+        <w:pStyle w:val="normal"/>
+        <w:ind w:left="720"/>
+        <w:rPr>
+          <w:u w:val="single"/>
+          <w:lang w:val="en-US"/>
+        </w:rPr>
+      </w:pPr>
+    </w:p>
+    <w:p>
+      <w:pPr>
+        <w:pStyle w:val="normal"/>
+        <w:rPr>
+          <w:u w:val="single"/>
+        </w:rPr>
+      </w:pPr>
+      <w:r>
+        <w:rPr>
+          <w:u w:val="single"/>
+        </w:rPr>
+        <w:t>TODO: &lt;</w:t>
+      </w:r>
+      <w:proofErr w:type="spellStart"/>
+      <w:r>
+        <w:rPr>
+          <w:u w:val="single"/>
+        </w:rPr>
+        <w:t>Self</w:t>
+      </w:r>
+      <w:proofErr w:type="spellEnd"/>
+      <w:r>
+        <w:rPr>
+          <w:u w:val="single"/>
+        </w:rPr>
+        <w:t xml:space="preserve"> </w:t>
+      </w:r>
+      <w:proofErr w:type="spellStart"/>
+      <w:r>
+        <w:rPr>
+          <w:u w:val="single"/>
+        </w:rPr>
+        <w:t>tests</w:t>
+      </w:r>
+      <w:proofErr w:type="spellEnd"/>
+      <w:r>
+        <w:rPr>
+          <w:u w:val="single"/>
+        </w:rPr>
+        <w:t>&gt;</w:t>
+      </w:r>
+    </w:p>
+    <w:p>
+      <w:pPr>
+        <w:pStyle w:val="normal"/>
         <w:numPr>
           <w:ilvl w:val="0"/>
           <w:numId w:val="5"/>
         </w:numPr>
-        <w:ind w:left="720" w:hanging="360"/>
-        <w:rPr>
-          <w:u w:val="none"/>
-        </w:rPr>
-      </w:pPr>
-      <w:r>
-        <w:rPr>
-          <w:b w:val="1"/>
-          <w:rtl w:val="0"/>
-        </w:rPr>
-        <w:t xml:space="preserve">READY</w:t>
-      </w:r>
-      <w:r>
-        <w:rPr>
-          <w:rtl w:val="0"/>
-        </w:rPr>
-        <w:t xml:space="preserve">:implement tests for all sensors (3 ultrasonic + 3 photo + 1 voltage);</w:t>
-      </w:r>
-    </w:p>
-    <w:p>
-      <w:pPr>
+        <w:rPr>
+          <w:lang w:val="en-US"/>
+        </w:rPr>
+      </w:pPr>
+      <w:proofErr w:type="spellStart"/>
+      <w:r>
+        <w:rPr>
+          <w:b/>
+          <w:lang w:val="en-US"/>
+        </w:rPr>
+        <w:t>READY</w:t>
+      </w:r>
+      <w:r>
+        <w:rPr>
+          <w:lang w:val="en-US"/>
+        </w:rPr>
+        <w:t>:implement</w:t>
+      </w:r>
+      <w:proofErr w:type="spellEnd"/>
+      <w:r>
+        <w:rPr>
+          <w:lang w:val="en-US"/>
+        </w:rPr>
+        <w:t xml:space="preserve"> tests for all sensors (3 ultrasonic + 3 photo + 1 voltage);</w:t>
+      </w:r>
+    </w:p>
+    <w:p>
+      <w:pPr>
+        <w:pStyle w:val="normal"/>
         <w:numPr>
           <w:ilvl w:val="0"/>
           <w:numId w:val="5"/>
         </w:numPr>
-        <w:ind w:left="720" w:hanging="360"/>
-        <w:rPr>
-          <w:u w:val="none"/>
-        </w:rPr>
-      </w:pPr>
-      <w:r>
-        <w:rPr>
-          <w:b w:val="1"/>
-          <w:rtl w:val="0"/>
-        </w:rPr>
-        <w:t xml:space="preserve">READY</w:t>
-      </w:r>
-      <w:r>
-        <w:rPr>
-          <w:rtl w:val="0"/>
-        </w:rPr>
-        <w:t xml:space="preserve">:implement tests for all servos(1 for ultrasonic + 2 for Solar);</w:t>
-      </w:r>
-    </w:p>
-    <w:p>
-      <w:pPr>
+        <w:rPr>
+          <w:lang w:val="en-US"/>
+        </w:rPr>
+      </w:pPr>
+      <w:proofErr w:type="spellStart"/>
+      <w:r>
+        <w:rPr>
+          <w:b/>
+          <w:lang w:val="en-US"/>
+        </w:rPr>
+        <w:t>READY</w:t>
+      </w:r>
+      <w:r>
+        <w:rPr>
+          <w:lang w:val="en-US"/>
+        </w:rPr>
+        <w:t>:implement</w:t>
+      </w:r>
+      <w:proofErr w:type="spellEnd"/>
+      <w:r>
+        <w:rPr>
+          <w:lang w:val="en-US"/>
+        </w:rPr>
+        <w:t xml:space="preserve"> tests for all servos(1 for ultrasonic + 2 for Solar);</w:t>
+      </w:r>
+    </w:p>
+    <w:p>
+      <w:pPr>
+        <w:pStyle w:val="normal"/>
         <w:numPr>
           <w:ilvl w:val="0"/>
           <w:numId w:val="5"/>
         </w:numPr>
-        <w:ind w:left="720" w:hanging="360"/>
-        <w:rPr>
-          <w:u w:val="none"/>
-        </w:rPr>
-      </w:pPr>
-      <w:r>
-        <w:rPr>
-          <w:b w:val="1"/>
-          <w:rtl w:val="0"/>
-        </w:rPr>
-        <w:t xml:space="preserve">READY</w:t>
-      </w:r>
-      <w:r>
-        <w:rPr>
-          <w:rtl w:val="0"/>
-        </w:rPr>
-        <w:t xml:space="preserve">:implement indicator of Error/Exception (for low battery voltage also as an kind of Error);</w:t>
-      </w:r>
-    </w:p>
-    <w:p>
-      <w:pPr>
+        <w:rPr>
+          <w:lang w:val="en-US"/>
+        </w:rPr>
+      </w:pPr>
+      <w:proofErr w:type="spellStart"/>
+      <w:r>
+        <w:rPr>
+          <w:b/>
+          <w:lang w:val="en-US"/>
+        </w:rPr>
+        <w:t>READY</w:t>
+      </w:r>
+      <w:r>
+        <w:rPr>
+          <w:lang w:val="en-US"/>
+        </w:rPr>
+        <w:t>:implement</w:t>
+      </w:r>
+      <w:proofErr w:type="spellEnd"/>
+      <w:r>
+        <w:rPr>
+          <w:lang w:val="en-US"/>
+        </w:rPr>
+        <w:t xml:space="preserve"> indicator of Error/Exception (for low battery voltage also as an kind of Error);</w:t>
+      </w:r>
+    </w:p>
+    <w:p>
+      <w:pPr>
+        <w:pStyle w:val="normal"/>
         <w:numPr>
           <w:ilvl w:val="0"/>
           <w:numId w:val="5"/>
         </w:numPr>
-        <w:ind w:left="720" w:hanging="360"/>
-        <w:rPr>
-          <w:u w:val="none"/>
-        </w:rPr>
-      </w:pPr>
-      <w:r>
-        <w:rPr>
-          <w:rtl w:val="0"/>
-        </w:rPr>
-      </w:r>
-    </w:p>
-    <w:p>
-      <w:pPr>
-        <w:rPr>
-          <w:u w:val="single"/>
-        </w:rPr>
-      </w:pPr>
-      <w:r>
-        <w:rPr>
-          <w:u w:val="single"/>
-          <w:rtl w:val="0"/>
-        </w:rPr>
-        <w:t xml:space="preserve">TODO: &lt;Magnetometer&gt;</w:t>
-      </w:r>
-    </w:p>
-    <w:p>
-      <w:pPr>
+        <w:rPr>
+          <w:lang w:val="en-US"/>
+        </w:rPr>
+      </w:pPr>
+    </w:p>
+    <w:p>
+      <w:pPr>
+        <w:pStyle w:val="normal"/>
+        <w:rPr>
+          <w:u w:val="single"/>
+        </w:rPr>
+      </w:pPr>
+      <w:r>
+        <w:rPr>
+          <w:u w:val="single"/>
+        </w:rPr>
+        <w:t>TODO: &lt;</w:t>
+      </w:r>
+      <w:proofErr w:type="spellStart"/>
+      <w:r>
+        <w:rPr>
+          <w:u w:val="single"/>
+        </w:rPr>
+        <w:t>Magnetometer</w:t>
+      </w:r>
+      <w:proofErr w:type="spellEnd"/>
+      <w:r>
+        <w:rPr>
+          <w:u w:val="single"/>
+        </w:rPr>
+        <w:t>&gt;</w:t>
+      </w:r>
+    </w:p>
+    <w:p>
+      <w:pPr>
+        <w:pStyle w:val="normal"/>
         <w:numPr>
           <w:ilvl w:val="0"/>
           <w:numId w:val="11"/>
         </w:numPr>
-        <w:ind w:left="720" w:hanging="360"/>
-        <w:rPr>
-          <w:u w:val="none"/>
-        </w:rPr>
-      </w:pPr>
-      <w:r>
-        <w:rPr>
-          <w:rtl w:val="0"/>
-        </w:rPr>
-        <w:t xml:space="preserve">calculate angle depending of integer values from M-device;</w:t>
-      </w:r>
-    </w:p>
-    <w:p>
-      <w:pPr>
+        <w:rPr>
+          <w:lang w:val="en-US"/>
+        </w:rPr>
+      </w:pPr>
+      <w:r>
+        <w:rPr>
+          <w:lang w:val="en-US"/>
+        </w:rPr>
+        <w:lastRenderedPageBreak/>
+        <w:t>calculate angle depending of integer values from M-device;</w:t>
+      </w:r>
+    </w:p>
+    <w:p>
+      <w:pPr>
+        <w:pStyle w:val="normal"/>
         <w:numPr>
           <w:ilvl w:val="0"/>
           <w:numId w:val="6"/>
         </w:numPr>
-        <w:ind w:left="720" w:hanging="360"/>
-        <w:rPr>
-          <w:u w:val="none"/>
-        </w:rPr>
-      </w:pPr>
-      <w:r>
-        <w:rPr>
-          <w:rtl w:val="0"/>
-        </w:rPr>
-        <w:t xml:space="preserve">maintain M-device into the “HOPe” and connect it to servo-shield(slave 101) shield by I2C;</w:t>
-      </w:r>
-    </w:p>
-    <w:p>
-      <w:pPr>
+        <w:rPr>
+          <w:lang w:val="en-US"/>
+        </w:rPr>
+      </w:pPr>
+      <w:r>
+        <w:rPr>
+          <w:b/>
+          <w:lang w:val="en-US"/>
+        </w:rPr>
+        <w:t>READY:</w:t>
+      </w:r>
+      <w:r>
+        <w:rPr>
+          <w:lang w:val="en-US"/>
+        </w:rPr>
+        <w:t xml:space="preserve"> </w:t>
+      </w:r>
+      <w:r>
+        <w:rPr>
+          <w:lang w:val="en-US"/>
+        </w:rPr>
+        <w:t>maintain M-device into the “</w:t>
+      </w:r>
+      <w:proofErr w:type="spellStart"/>
+      <w:r>
+        <w:rPr>
+          <w:lang w:val="en-US"/>
+        </w:rPr>
+        <w:t>HOPe</w:t>
+      </w:r>
+      <w:proofErr w:type="spellEnd"/>
+      <w:r>
+        <w:rPr>
+          <w:lang w:val="en-US"/>
+        </w:rPr>
+        <w:t>” and connect it to servo-shield(slave 101) shield by I2C;</w:t>
+      </w:r>
+    </w:p>
+    <w:p>
+      <w:pPr>
+        <w:pStyle w:val="normal"/>
         <w:numPr>
           <w:ilvl w:val="0"/>
           <w:numId w:val="6"/>
         </w:numPr>
-        <w:ind w:left="720" w:hanging="360"/>
-        <w:rPr>
-          <w:u w:val="none"/>
-        </w:rPr>
-      </w:pPr>
-      <w:r>
-        <w:rPr>
-          <w:rtl w:val="0"/>
-        </w:rPr>
-        <w:t xml:space="preserve">enable it working while turning angle is processing;</w:t>
-      </w:r>
-    </w:p>
-    <w:p>
-      <w:pPr>
-        <w:rPr/>
-      </w:pPr>
-      <w:r>
-        <w:rPr>
-          <w:rtl w:val="0"/>
-        </w:rPr>
-      </w:r>
-    </w:p>
-    <w:p>
-      <w:pPr>
-        <w:rPr>
-          <w:u w:val="single"/>
-        </w:rPr>
-      </w:pPr>
-      <w:r>
-        <w:rPr>
-          <w:u w:val="single"/>
-          <w:rtl w:val="0"/>
-        </w:rPr>
-        <w:t xml:space="preserve">TODO: &lt;Camera&gt;</w:t>
-      </w:r>
-    </w:p>
-    <w:p>
-      <w:pPr>
+        <w:rPr>
+          <w:lang w:val="en-US"/>
+        </w:rPr>
+      </w:pPr>
+      <w:r>
+        <w:rPr>
+          <w:lang w:val="en-US"/>
+        </w:rPr>
+        <w:t>enable it working while turning angle is processing;</w:t>
+      </w:r>
+    </w:p>
+    <w:p>
+      <w:pPr>
+        <w:pStyle w:val="normal"/>
+        <w:rPr>
+          <w:lang w:val="en-US"/>
+        </w:rPr>
+      </w:pPr>
+    </w:p>
+    <w:p>
+      <w:pPr>
+        <w:pStyle w:val="normal"/>
+        <w:rPr>
+          <w:u w:val="single"/>
+          <w:lang w:val="en-US"/>
+        </w:rPr>
+      </w:pPr>
+      <w:proofErr w:type="gramStart"/>
+      <w:r>
+        <w:rPr>
+          <w:u w:val="single"/>
+          <w:lang w:val="en-US"/>
+        </w:rPr>
+        <w:t>TODO:</w:t>
+      </w:r>
+      <w:proofErr w:type="gramEnd"/>
+      <w:r>
+        <w:rPr>
+          <w:u w:val="single"/>
+          <w:lang w:val="en-US"/>
+        </w:rPr>
+        <w:t>&lt;3d controller (for additional functionality)&gt;</w:t>
+      </w:r>
+    </w:p>
+    <w:p>
+      <w:pPr>
+        <w:pStyle w:val="normal"/>
+        <w:ind w:firstLine="720"/>
+        <w:rPr>
+          <w:lang w:val="en-US"/>
+        </w:rPr>
+      </w:pPr>
+      <w:r>
+        <w:rPr>
+          <w:lang w:val="en-US"/>
+        </w:rPr>
+        <w:t xml:space="preserve">- </w:t>
+      </w:r>
+      <w:r>
+        <w:rPr>
+          <w:b/>
+          <w:lang w:val="en-US"/>
+        </w:rPr>
+        <w:t>READY:</w:t>
+      </w:r>
+      <w:r>
+        <w:rPr>
+          <w:lang w:val="en-US"/>
+        </w:rPr>
+        <w:t xml:space="preserve"> add 3d controller with </w:t>
+      </w:r>
+      <w:r>
+        <w:rPr>
+          <w:lang w:val="en-US"/>
+        </w:rPr>
+        <w:t xml:space="preserve">expansion </w:t>
+      </w:r>
+      <w:r>
+        <w:rPr>
+          <w:lang w:val="en-US"/>
+        </w:rPr>
+        <w:t>shield;</w:t>
+      </w:r>
+    </w:p>
+    <w:p>
+      <w:pPr>
+        <w:pStyle w:val="normal"/>
+        <w:ind w:firstLine="720"/>
+        <w:rPr>
+          <w:lang w:val="en-US"/>
+        </w:rPr>
+      </w:pPr>
+      <w:r>
+        <w:rPr>
+          <w:lang w:val="en-US"/>
+        </w:rPr>
+        <w:t>- laser pointer for cat playground;</w:t>
+      </w:r>
+    </w:p>
+    <w:p>
+      <w:pPr>
+        <w:pStyle w:val="normal"/>
+        <w:rPr>
+          <w:lang w:val="en-US"/>
+        </w:rPr>
+      </w:pPr>
+    </w:p>
+    <w:p>
+      <w:pPr>
+        <w:pStyle w:val="normal"/>
+        <w:rPr>
+          <w:lang w:val="en-US"/>
+        </w:rPr>
+      </w:pPr>
+    </w:p>
+    <w:p>
+      <w:pPr>
+        <w:pStyle w:val="normal"/>
+        <w:rPr>
+          <w:lang w:val="en-US"/>
+        </w:rPr>
+      </w:pPr>
+    </w:p>
+    <w:p>
+      <w:pPr>
+        <w:pStyle w:val="normal"/>
+        <w:rPr>
+          <w:lang w:val="en-US"/>
+        </w:rPr>
+      </w:pPr>
+    </w:p>
+    <w:p>
+      <w:pPr>
+        <w:pStyle w:val="normal"/>
+        <w:rPr>
+          <w:lang w:val="en-US"/>
+        </w:rPr>
+      </w:pPr>
+    </w:p>
+    <w:p>
+      <w:pPr>
+        <w:pStyle w:val="normal"/>
+        <w:rPr>
+          <w:b/>
+          <w:i/>
+          <w:u w:val="single"/>
+          <w:lang w:val="en-US"/>
+        </w:rPr>
+      </w:pPr>
+      <w:r>
+        <w:rPr>
+          <w:b/>
+          <w:i/>
+          <w:u w:val="single"/>
+          <w:lang w:val="en-US"/>
+        </w:rPr>
+        <w:t xml:space="preserve">POSTPONED </w:t>
+      </w:r>
+    </w:p>
+    <w:p>
+      <w:pPr>
+        <w:pStyle w:val="normal"/>
+        <w:rPr>
+          <w:u w:val="single"/>
+          <w:lang w:val="en-US"/>
+        </w:rPr>
+      </w:pPr>
+      <w:r>
+        <w:rPr>
+          <w:u w:val="single"/>
+          <w:lang w:val="en-US"/>
+        </w:rPr>
+        <w:t>TODO: &lt;Camera&gt;</w:t>
+      </w:r>
+    </w:p>
+    <w:p>
+      <w:pPr>
+        <w:pStyle w:val="normal"/>
         <w:numPr>
           <w:ilvl w:val="0"/>
           <w:numId w:val="12"/>
         </w:numPr>
-        <w:ind w:left="720" w:hanging="360"/>
-        <w:rPr>
-          <w:u w:val="none"/>
-        </w:rPr>
-      </w:pPr>
-      <w:r>
-        <w:rPr>
-          <w:rtl w:val="0"/>
-        </w:rPr>
-        <w:t xml:space="preserve">check an ability of Camera connection to new #3 Arduino controller (slave 102) ;</w:t>
-      </w:r>
-    </w:p>
-    <w:p>
-      <w:pPr>
+        <w:rPr>
+          <w:lang w:val="en-US"/>
+        </w:rPr>
+      </w:pPr>
+      <w:r>
+        <w:rPr>
+          <w:lang w:val="en-US"/>
+        </w:rPr>
+        <w:t xml:space="preserve">check an ability of Camera connection to new #3 </w:t>
+      </w:r>
+      <w:proofErr w:type="spellStart"/>
+      <w:r>
+        <w:rPr>
+          <w:lang w:val="en-US"/>
+        </w:rPr>
+        <w:t>Arduino</w:t>
+      </w:r>
+      <w:proofErr w:type="spellEnd"/>
+      <w:r>
+        <w:rPr>
+          <w:lang w:val="en-US"/>
+        </w:rPr>
+        <w:t xml:space="preserve"> controller (slave 102) ;</w:t>
+      </w:r>
+    </w:p>
+    <w:p>
+      <w:pPr>
+        <w:pStyle w:val="normal"/>
         <w:numPr>
           <w:ilvl w:val="0"/>
           <w:numId w:val="12"/>
         </w:numPr>
-        <w:ind w:left="720" w:hanging="360"/>
-        <w:rPr>
-          <w:u w:val="none"/>
-        </w:rPr>
-      </w:pPr>
-      <w:r>
-        <w:rPr>
-          <w:rtl w:val="0"/>
-        </w:rPr>
-        <w:t xml:space="preserve">check code workability and capturing of the images;</w:t>
-      </w:r>
-    </w:p>
-    <w:p>
-      <w:pPr>
+        <w:rPr>
+          <w:lang w:val="en-US"/>
+        </w:rPr>
+      </w:pPr>
+      <w:r>
+        <w:rPr>
+          <w:lang w:val="en-US"/>
+        </w:rPr>
+        <w:t>check code workability and capturing of the images;</w:t>
+      </w:r>
+    </w:p>
+    <w:p>
+      <w:pPr>
+        <w:pStyle w:val="normal"/>
         <w:numPr>
           <w:ilvl w:val="0"/>
           <w:numId w:val="12"/>
         </w:numPr>
-        <w:ind w:left="720" w:hanging="360"/>
-        <w:rPr>
-          <w:u w:val="none"/>
-        </w:rPr>
-      </w:pPr>
-      <w:r>
-        <w:rPr>
-          <w:rtl w:val="0"/>
-        </w:rPr>
-        <w:t xml:space="preserve">investigate OpenCL lib;</w:t>
+      </w:pPr>
+      <w:proofErr w:type="spellStart"/>
+      <w:r>
+        <w:t>investigate</w:t>
+      </w:r>
+      <w:proofErr w:type="spellEnd"/>
+      <w:r>
+        <w:t xml:space="preserve"> </w:t>
+      </w:r>
+      <w:proofErr w:type="spellStart"/>
+      <w:r>
+        <w:t>OpenCL</w:t>
+      </w:r>
+      <w:proofErr w:type="spellEnd"/>
+      <w:r>
+        <w:t xml:space="preserve"> </w:t>
+      </w:r>
+      <w:proofErr w:type="spellStart"/>
+      <w:r>
+        <w:t>lib</w:t>
+      </w:r>
+      <w:proofErr w:type="spellEnd"/>
+      <w:r>
+        <w:t>;</w:t>
       </w:r>
     </w:p>
     <w:sectPr>
-      <w:pgSz w:h="16834" w:w="11909"/>
-      <w:pgMar w:bottom="1440" w:top="1440" w:left="1440" w:right="1440" w:header="720" w:footer="720"/>
+      <w:pgSz w:w="11909" w:h="16834"/>
+      <w:pgMar w:top="1440" w:right="1440" w:bottom="1440" w:left="1440" w:header="720" w:footer="720" w:gutter="0"/>
       <w:pgNumType w:start="1"/>
+      <w:cols w:space="720"/>
     </w:sectPr>
   </w:body>
 </w:document>
 </file>
 
 <file path=word/numbering.xml><?xml version="1.0" encoding="utf-8"?>
-<w:numbering xmlns:mc="http://schemas.openxmlformats.org/markup-compatibility/2006" xmlns:o="urn:schemas-microsoft-com:office:office" xmlns:r="http://schemas.openxmlformats.org/officeDocument/2006/relationships" xmlns:m="http://schemas.openxmlformats.org/officeDocument/2006/math" xmlns:v="urn:schemas-microsoft-com:vml" xmlns:wp="http://schemas.openxmlformats.org/drawingml/2006/wordprocessingDrawing" xmlns:w10="urn:schemas-microsoft-com:office:word" xmlns:w="http://schemas.openxmlformats.org/wordprocessingml/2006/main" xmlns:wne="http://schemas.microsoft.com/office/word/2006/wordml" xmlns:sl="http://schemas.openxmlformats.org/schemaLibrary/2006/main" xmlns:a="http://schemas.openxmlformats.org/drawingml/2006/main" xmlns:pic="http://schemas.openxmlformats.org/drawingml/2006/picture" xmlns:c="http://schemas.openxmlformats.org/drawingml/2006/chart" xmlns:lc="http://schemas.openxmlformats.org/drawingml/2006/lockedCanvas" xmlns:dgm="http://schemas.openxmlformats.org/drawingml/2006/diagram" xmlns:wps="http://schemas.microsoft.com/office/word/2010/wordprocessingShape" xmlns:wpg="http://schemas.microsoft.com/office/word/2010/wordprocessingGroup" xmlns:w14="http://schemas.microsoft.com/office/word/2010/wordml" xmlns:w15="http://schemas.microsoft.com/office/word/2012/wordml">
+<w:numbering xmlns:ve="http://schemas.openxmlformats.org/markup-compatibility/2006" xmlns:o="urn:schemas-microsoft-com:office:office" xmlns:r="http://schemas.openxmlformats.org/officeDocument/2006/relationships" xmlns:m="http://schemas.openxmlformats.org/officeDocument/2006/math" xmlns:v="urn:schemas-microsoft-com:vml" xmlns:wp="http://schemas.openxmlformats.org/drawingml/2006/wordprocessingDrawing" xmlns:w10="urn:schemas-microsoft-com:office:word" xmlns:w="http://schemas.openxmlformats.org/wordprocessingml/2006/main" xmlns:wne="http://schemas.microsoft.com/office/word/2006/wordml">
+  <w:abstractNum w:abstractNumId="0">
+    <w:nsid w:val="014A1331"/>
+    <w:multiLevelType w:val="multilevel"/>
+    <w:tmpl w:val="F86AB57E"/>
+    <w:lvl w:ilvl="0">
+      <w:start w:val="1"/>
+      <w:numFmt w:val="bullet"/>
+      <w:lvlText w:val="-"/>
+      <w:lvlJc w:val="left"/>
+      <w:pPr>
+        <w:ind w:left="720" w:hanging="360"/>
+      </w:pPr>
+      <w:rPr>
+        <w:u w:val="none"/>
+      </w:rPr>
+    </w:lvl>
+    <w:lvl w:ilvl="1">
+      <w:start w:val="1"/>
+      <w:numFmt w:val="bullet"/>
+      <w:lvlText w:val="-"/>
+      <w:lvlJc w:val="left"/>
+      <w:pPr>
+        <w:ind w:left="1440" w:hanging="360"/>
+      </w:pPr>
+      <w:rPr>
+        <w:u w:val="none"/>
+      </w:rPr>
+    </w:lvl>
+    <w:lvl w:ilvl="2">
+      <w:start w:val="1"/>
+      <w:numFmt w:val="bullet"/>
+      <w:lvlText w:val="-"/>
+      <w:lvlJc w:val="left"/>
+      <w:pPr>
+        <w:ind w:left="2160" w:hanging="360"/>
+      </w:pPr>
+      <w:rPr>
+        <w:u w:val="none"/>
+      </w:rPr>
+    </w:lvl>
+    <w:lvl w:ilvl="3">
+      <w:start w:val="1"/>
+      <w:numFmt w:val="bullet"/>
+      <w:lvlText w:val="-"/>
+      <w:lvlJc w:val="left"/>
+      <w:pPr>
+        <w:ind w:left="2880" w:hanging="360"/>
+      </w:pPr>
+      <w:rPr>
+        <w:u w:val="none"/>
+      </w:rPr>
+    </w:lvl>
+    <w:lvl w:ilvl="4">
+      <w:start w:val="1"/>
+      <w:numFmt w:val="bullet"/>
+      <w:lvlText w:val="-"/>
+      <w:lvlJc w:val="left"/>
+      <w:pPr>
+        <w:ind w:left="3600" w:hanging="360"/>
+      </w:pPr>
+      <w:rPr>
+        <w:u w:val="none"/>
+      </w:rPr>
+    </w:lvl>
+    <w:lvl w:ilvl="5">
+      <w:start w:val="1"/>
+      <w:numFmt w:val="bullet"/>
+      <w:lvlText w:val="-"/>
+      <w:lvlJc w:val="left"/>
+      <w:pPr>
+        <w:ind w:left="4320" w:hanging="360"/>
+      </w:pPr>
+      <w:rPr>
+        <w:u w:val="none"/>
+      </w:rPr>
+    </w:lvl>
+    <w:lvl w:ilvl="6">
+      <w:start w:val="1"/>
+      <w:numFmt w:val="bullet"/>
+      <w:lvlText w:val="-"/>
+      <w:lvlJc w:val="left"/>
+      <w:pPr>
+        <w:ind w:left="5040" w:hanging="360"/>
+      </w:pPr>
+      <w:rPr>
+        <w:u w:val="none"/>
+      </w:rPr>
+    </w:lvl>
+    <w:lvl w:ilvl="7">
+      <w:start w:val="1"/>
+      <w:numFmt w:val="bullet"/>
+      <w:lvlText w:val="-"/>
+      <w:lvlJc w:val="left"/>
+      <w:pPr>
+        <w:ind w:left="5760" w:hanging="360"/>
+      </w:pPr>
+      <w:rPr>
+        <w:u w:val="none"/>
+      </w:rPr>
+    </w:lvl>
+    <w:lvl w:ilvl="8">
+      <w:start w:val="1"/>
+      <w:numFmt w:val="bullet"/>
+      <w:lvlText w:val="-"/>
+      <w:lvlJc w:val="left"/>
+      <w:pPr>
+        <w:ind w:left="6480" w:hanging="360"/>
+      </w:pPr>
+      <w:rPr>
+        <w:u w:val="none"/>
+      </w:rPr>
+    </w:lvl>
+  </w:abstractNum>
   <w:abstractNum w:abstractNumId="1">
+    <w:nsid w:val="18994EF9"/>
+    <w:multiLevelType w:val="multilevel"/>
+    <w:tmpl w:val="EE7A7630"/>
     <w:lvl w:ilvl="0">
       <w:start w:val="1"/>
       <w:numFmt w:val="bullet"/>
@@ -943,6 +1662,9 @@
     </w:lvl>
   </w:abstractNum>
   <w:abstractNum w:abstractNumId="2">
+    <w:nsid w:val="191D10B2"/>
+    <w:multiLevelType w:val="multilevel"/>
+    <w:tmpl w:val="6C009550"/>
     <w:lvl w:ilvl="0">
       <w:start w:val="1"/>
       <w:numFmt w:val="bullet"/>
@@ -1053,6 +1775,9 @@
     </w:lvl>
   </w:abstractNum>
   <w:abstractNum w:abstractNumId="3">
+    <w:nsid w:val="212B15F3"/>
+    <w:multiLevelType w:val="multilevel"/>
+    <w:tmpl w:val="91841558"/>
     <w:lvl w:ilvl="0">
       <w:start w:val="1"/>
       <w:numFmt w:val="bullet"/>
@@ -1163,6 +1888,9 @@
     </w:lvl>
   </w:abstractNum>
   <w:abstractNum w:abstractNumId="4">
+    <w:nsid w:val="23A64F64"/>
+    <w:multiLevelType w:val="multilevel"/>
+    <w:tmpl w:val="C8EC9B0C"/>
     <w:lvl w:ilvl="0">
       <w:start w:val="1"/>
       <w:numFmt w:val="bullet"/>
@@ -1273,6 +2001,9 @@
     </w:lvl>
   </w:abstractNum>
   <w:abstractNum w:abstractNumId="5">
+    <w:nsid w:val="26177677"/>
+    <w:multiLevelType w:val="multilevel"/>
+    <w:tmpl w:val="F43AE504"/>
     <w:lvl w:ilvl="0">
       <w:start w:val="1"/>
       <w:numFmt w:val="bullet"/>
@@ -1383,6 +2114,9 @@
     </w:lvl>
   </w:abstractNum>
   <w:abstractNum w:abstractNumId="6">
+    <w:nsid w:val="44205469"/>
+    <w:multiLevelType w:val="multilevel"/>
+    <w:tmpl w:val="074AFB0E"/>
     <w:lvl w:ilvl="0">
       <w:start w:val="1"/>
       <w:numFmt w:val="bullet"/>
@@ -1493,6 +2227,9 @@
     </w:lvl>
   </w:abstractNum>
   <w:abstractNum w:abstractNumId="7">
+    <w:nsid w:val="57A17646"/>
+    <w:multiLevelType w:val="multilevel"/>
+    <w:tmpl w:val="614AE10C"/>
     <w:lvl w:ilvl="0">
       <w:start w:val="1"/>
       <w:numFmt w:val="bullet"/>
@@ -1603,6 +2340,9 @@
     </w:lvl>
   </w:abstractNum>
   <w:abstractNum w:abstractNumId="8">
+    <w:nsid w:val="58AF0AF9"/>
+    <w:multiLevelType w:val="multilevel"/>
+    <w:tmpl w:val="408CACF8"/>
     <w:lvl w:ilvl="0">
       <w:start w:val="1"/>
       <w:numFmt w:val="bullet"/>
@@ -1713,6 +2453,9 @@
     </w:lvl>
   </w:abstractNum>
   <w:abstractNum w:abstractNumId="9">
+    <w:nsid w:val="6AE9388B"/>
+    <w:multiLevelType w:val="multilevel"/>
+    <w:tmpl w:val="C2F24A56"/>
     <w:lvl w:ilvl="0">
       <w:start w:val="1"/>
       <w:numFmt w:val="bullet"/>
@@ -1823,6 +2566,9 @@
     </w:lvl>
   </w:abstractNum>
   <w:abstractNum w:abstractNumId="10">
+    <w:nsid w:val="6B381712"/>
+    <w:multiLevelType w:val="multilevel"/>
+    <w:tmpl w:val="2910AAF4"/>
     <w:lvl w:ilvl="0">
       <w:start w:val="1"/>
       <w:numFmt w:val="bullet"/>
@@ -1933,116 +2679,9 @@
     </w:lvl>
   </w:abstractNum>
   <w:abstractNum w:abstractNumId="11">
-    <w:lvl w:ilvl="0">
-      <w:start w:val="1"/>
-      <w:numFmt w:val="bullet"/>
-      <w:lvlText w:val="-"/>
-      <w:lvlJc w:val="left"/>
-      <w:pPr>
-        <w:ind w:left="720" w:hanging="360"/>
-      </w:pPr>
-      <w:rPr>
-        <w:u w:val="none"/>
-      </w:rPr>
-    </w:lvl>
-    <w:lvl w:ilvl="1">
-      <w:start w:val="1"/>
-      <w:numFmt w:val="bullet"/>
-      <w:lvlText w:val="-"/>
-      <w:lvlJc w:val="left"/>
-      <w:pPr>
-        <w:ind w:left="1440" w:hanging="360"/>
-      </w:pPr>
-      <w:rPr>
-        <w:u w:val="none"/>
-      </w:rPr>
-    </w:lvl>
-    <w:lvl w:ilvl="2">
-      <w:start w:val="1"/>
-      <w:numFmt w:val="bullet"/>
-      <w:lvlText w:val="-"/>
-      <w:lvlJc w:val="left"/>
-      <w:pPr>
-        <w:ind w:left="2160" w:hanging="360"/>
-      </w:pPr>
-      <w:rPr>
-        <w:u w:val="none"/>
-      </w:rPr>
-    </w:lvl>
-    <w:lvl w:ilvl="3">
-      <w:start w:val="1"/>
-      <w:numFmt w:val="bullet"/>
-      <w:lvlText w:val="-"/>
-      <w:lvlJc w:val="left"/>
-      <w:pPr>
-        <w:ind w:left="2880" w:hanging="360"/>
-      </w:pPr>
-      <w:rPr>
-        <w:u w:val="none"/>
-      </w:rPr>
-    </w:lvl>
-    <w:lvl w:ilvl="4">
-      <w:start w:val="1"/>
-      <w:numFmt w:val="bullet"/>
-      <w:lvlText w:val="-"/>
-      <w:lvlJc w:val="left"/>
-      <w:pPr>
-        <w:ind w:left="3600" w:hanging="360"/>
-      </w:pPr>
-      <w:rPr>
-        <w:u w:val="none"/>
-      </w:rPr>
-    </w:lvl>
-    <w:lvl w:ilvl="5">
-      <w:start w:val="1"/>
-      <w:numFmt w:val="bullet"/>
-      <w:lvlText w:val="-"/>
-      <w:lvlJc w:val="left"/>
-      <w:pPr>
-        <w:ind w:left="4320" w:hanging="360"/>
-      </w:pPr>
-      <w:rPr>
-        <w:u w:val="none"/>
-      </w:rPr>
-    </w:lvl>
-    <w:lvl w:ilvl="6">
-      <w:start w:val="1"/>
-      <w:numFmt w:val="bullet"/>
-      <w:lvlText w:val="-"/>
-      <w:lvlJc w:val="left"/>
-      <w:pPr>
-        <w:ind w:left="5040" w:hanging="360"/>
-      </w:pPr>
-      <w:rPr>
-        <w:u w:val="none"/>
-      </w:rPr>
-    </w:lvl>
-    <w:lvl w:ilvl="7">
-      <w:start w:val="1"/>
-      <w:numFmt w:val="bullet"/>
-      <w:lvlText w:val="-"/>
-      <w:lvlJc w:val="left"/>
-      <w:pPr>
-        <w:ind w:left="5760" w:hanging="360"/>
-      </w:pPr>
-      <w:rPr>
-        <w:u w:val="none"/>
-      </w:rPr>
-    </w:lvl>
-    <w:lvl w:ilvl="8">
-      <w:start w:val="1"/>
-      <w:numFmt w:val="bullet"/>
-      <w:lvlText w:val="-"/>
-      <w:lvlJc w:val="left"/>
-      <w:pPr>
-        <w:ind w:left="6480" w:hanging="360"/>
-      </w:pPr>
-      <w:rPr>
-        <w:u w:val="none"/>
-      </w:rPr>
-    </w:lvl>
-  </w:abstractNum>
-  <w:abstractNum w:abstractNumId="12">
+    <w:nsid w:val="73AC6CC4"/>
+    <w:multiLevelType w:val="multilevel"/>
+    <w:tmpl w:val="DCF2EC2C"/>
     <w:lvl w:ilvl="0">
       <w:start w:val="1"/>
       <w:numFmt w:val="bullet"/>
@@ -2153,53 +2792,53 @@
     </w:lvl>
   </w:abstractNum>
   <w:num w:numId="1">
-    <w:abstractNumId w:val="1"/>
+    <w:abstractNumId w:val="10"/>
   </w:num>
   <w:num w:numId="2">
+    <w:abstractNumId w:val="11"/>
+  </w:num>
+  <w:num w:numId="3">
+    <w:abstractNumId w:val="0"/>
+  </w:num>
+  <w:num w:numId="4">
     <w:abstractNumId w:val="2"/>
   </w:num>
-  <w:num w:numId="3">
-    <w:abstractNumId w:val="3"/>
-  </w:num>
-  <w:num w:numId="4">
-    <w:abstractNumId w:val="4"/>
-  </w:num>
   <w:num w:numId="5">
-    <w:abstractNumId w:val="5"/>
+    <w:abstractNumId w:val="6"/>
   </w:num>
   <w:num w:numId="6">
-    <w:abstractNumId w:val="6"/>
+    <w:abstractNumId w:val="9"/>
   </w:num>
   <w:num w:numId="7">
-    <w:abstractNumId w:val="7"/>
+    <w:abstractNumId w:val="4"/>
   </w:num>
   <w:num w:numId="8">
     <w:abstractNumId w:val="8"/>
   </w:num>
   <w:num w:numId="9">
-    <w:abstractNumId w:val="9"/>
+    <w:abstractNumId w:val="3"/>
   </w:num>
   <w:num w:numId="10">
-    <w:abstractNumId w:val="10"/>
+    <w:abstractNumId w:val="1"/>
   </w:num>
   <w:num w:numId="11">
-    <w:abstractNumId w:val="11"/>
+    <w:abstractNumId w:val="7"/>
   </w:num>
   <w:num w:numId="12">
-    <w:abstractNumId w:val="12"/>
+    <w:abstractNumId w:val="5"/>
   </w:num>
 </w:numbering>
 </file>
 
 <file path=word/styles.xml><?xml version="1.0" encoding="utf-8"?>
-<w:styles xmlns:mc="http://schemas.openxmlformats.org/markup-compatibility/2006" xmlns:o="urn:schemas-microsoft-com:office:office" xmlns:r="http://schemas.openxmlformats.org/officeDocument/2006/relationships" xmlns:m="http://schemas.openxmlformats.org/officeDocument/2006/math" xmlns:v="urn:schemas-microsoft-com:vml" xmlns:wp="http://schemas.openxmlformats.org/drawingml/2006/wordprocessingDrawing" xmlns:w10="urn:schemas-microsoft-com:office:word" xmlns:w="http://schemas.openxmlformats.org/wordprocessingml/2006/main" xmlns:wne="http://schemas.microsoft.com/office/word/2006/wordml" xmlns:sl="http://schemas.openxmlformats.org/schemaLibrary/2006/main" xmlns:a="http://schemas.openxmlformats.org/drawingml/2006/main" xmlns:pic="http://schemas.openxmlformats.org/drawingml/2006/picture" xmlns:c="http://schemas.openxmlformats.org/drawingml/2006/chart" xmlns:lc="http://schemas.openxmlformats.org/drawingml/2006/lockedCanvas" xmlns:dgm="http://schemas.openxmlformats.org/drawingml/2006/diagram" xmlns:wps="http://schemas.microsoft.com/office/word/2010/wordprocessingShape" xmlns:wpg="http://schemas.microsoft.com/office/word/2010/wordprocessingGroup" xmlns:w14="http://schemas.microsoft.com/office/word/2010/wordml" xmlns:w15="http://schemas.microsoft.com/office/word/2012/wordml">
+<w:styles xmlns:r="http://schemas.openxmlformats.org/officeDocument/2006/relationships" xmlns:w="http://schemas.openxmlformats.org/wordprocessingml/2006/main">
   <w:docDefaults>
     <w:rPrDefault>
       <w:rPr>
-        <w:rFonts w:ascii="Arial" w:cs="Arial" w:eastAsia="Arial" w:hAnsi="Arial"/>
+        <w:rFonts w:ascii="Arial" w:eastAsia="Arial" w:hAnsi="Arial" w:cs="Arial"/>
         <w:sz w:val="22"/>
         <w:szCs w:val="22"/>
-        <w:lang w:val="ru"/>
+        <w:lang w:val="ru-RU" w:eastAsia="ru-RU" w:bidi="ar-SA"/>
       </w:rPr>
     </w:rPrDefault>
     <w:pPrDefault>
@@ -2208,65 +2847,209 @@
       </w:pPr>
     </w:pPrDefault>
   </w:docDefaults>
-  <w:style w:type="paragraph" w:styleId="Normal" w:default="1">
-    <w:name w:val="normal"/>
+  <w:latentStyles w:defLockedState="0" w:defUIPriority="99" w:defSemiHidden="1" w:defUnhideWhenUsed="1" w:defQFormat="0" w:count="267">
+    <w:lsdException w:name="Normal" w:semiHidden="0" w:uiPriority="0" w:unhideWhenUsed="0" w:qFormat="1"/>
+    <w:lsdException w:name="heading 1" w:semiHidden="0" w:uiPriority="9" w:unhideWhenUsed="0" w:qFormat="1"/>
+    <w:lsdException w:name="heading 2" w:uiPriority="9" w:qFormat="1"/>
+    <w:lsdException w:name="heading 3" w:uiPriority="9" w:qFormat="1"/>
+    <w:lsdException w:name="heading 4" w:uiPriority="9" w:qFormat="1"/>
+    <w:lsdException w:name="heading 5" w:uiPriority="9" w:qFormat="1"/>
+    <w:lsdException w:name="heading 6" w:uiPriority="9" w:qFormat="1"/>
+    <w:lsdException w:name="heading 7" w:uiPriority="9" w:qFormat="1"/>
+    <w:lsdException w:name="heading 8" w:uiPriority="9" w:qFormat="1"/>
+    <w:lsdException w:name="heading 9" w:uiPriority="9" w:qFormat="1"/>
+    <w:lsdException w:name="toc 1" w:uiPriority="39"/>
+    <w:lsdException w:name="toc 2" w:uiPriority="39"/>
+    <w:lsdException w:name="toc 3" w:uiPriority="39"/>
+    <w:lsdException w:name="toc 4" w:uiPriority="39"/>
+    <w:lsdException w:name="toc 5" w:uiPriority="39"/>
+    <w:lsdException w:name="toc 6" w:uiPriority="39"/>
+    <w:lsdException w:name="toc 7" w:uiPriority="39"/>
+    <w:lsdException w:name="toc 8" w:uiPriority="39"/>
+    <w:lsdException w:name="toc 9" w:uiPriority="39"/>
+    <w:lsdException w:name="caption" w:uiPriority="35" w:qFormat="1"/>
+    <w:lsdException w:name="Title" w:semiHidden="0" w:uiPriority="10" w:unhideWhenUsed="0" w:qFormat="1"/>
+    <w:lsdException w:name="Default Paragraph Font" w:uiPriority="1"/>
+    <w:lsdException w:name="Subtitle" w:semiHidden="0" w:uiPriority="11" w:unhideWhenUsed="0" w:qFormat="1"/>
+    <w:lsdException w:name="Strong" w:semiHidden="0" w:uiPriority="22" w:unhideWhenUsed="0" w:qFormat="1"/>
+    <w:lsdException w:name="Emphasis" w:semiHidden="0" w:uiPriority="20" w:unhideWhenUsed="0" w:qFormat="1"/>
+    <w:lsdException w:name="Table Grid" w:semiHidden="0" w:uiPriority="59" w:unhideWhenUsed="0"/>
+    <w:lsdException w:name="Placeholder Text" w:unhideWhenUsed="0"/>
+    <w:lsdException w:name="No Spacing" w:semiHidden="0" w:uiPriority="1" w:unhideWhenUsed="0" w:qFormat="1"/>
+    <w:lsdException w:name="Light Shading" w:semiHidden="0" w:uiPriority="60" w:unhideWhenUsed="0"/>
+    <w:lsdException w:name="Light List" w:semiHidden="0" w:uiPriority="61" w:unhideWhenUsed="0"/>
+    <w:lsdException w:name="Light Grid" w:semiHidden="0" w:uiPriority="62" w:unhideWhenUsed="0"/>
+    <w:lsdException w:name="Medium Shading 1" w:semiHidden="0" w:uiPriority="63" w:unhideWhenUsed="0"/>
+    <w:lsdException w:name="Medium Shading 2" w:semiHidden="0" w:uiPriority="64" w:unhideWhenUsed="0"/>
+    <w:lsdException w:name="Medium List 1" w:semiHidden="0" w:uiPriority="65" w:unhideWhenUsed="0"/>
+    <w:lsdException w:name="Medium List 2" w:semiHidden="0" w:uiPriority="66" w:unhideWhenUsed="0"/>
+    <w:lsdException w:name="Medium Grid 1" w:semiHidden="0" w:uiPriority="67" w:unhideWhenUsed="0"/>
+    <w:lsdException w:name="Medium Grid 2" w:semiHidden="0" w:uiPriority="68" w:unhideWhenUsed="0"/>
+    <w:lsdException w:name="Medium Grid 3" w:semiHidden="0" w:uiPriority="69" w:unhideWhenUsed="0"/>
+    <w:lsdException w:name="Dark List" w:semiHidden="0" w:uiPriority="70" w:unhideWhenUsed="0"/>
+    <w:lsdException w:name="Colorful Shading" w:semiHidden="0" w:uiPriority="71" w:unhideWhenUsed="0"/>
+    <w:lsdException w:name="Colorful List" w:semiHidden="0" w:uiPriority="72" w:unhideWhenUsed="0"/>
+    <w:lsdException w:name="Colorful Grid" w:semiHidden="0" w:uiPriority="73" w:unhideWhenUsed="0"/>
+    <w:lsdException w:name="Light Shading Accent 1" w:semiHidden="0" w:uiPriority="60" w:unhideWhenUsed="0"/>
+    <w:lsdException w:name="Light List Accent 1" w:semiHidden="0" w:uiPriority="61" w:unhideWhenUsed="0"/>
+    <w:lsdException w:name="Light Grid Accent 1" w:semiHidden="0" w:uiPriority="62" w:unhideWhenUsed="0"/>
+    <w:lsdException w:name="Medium Shading 1 Accent 1" w:semiHidden="0" w:uiPriority="63" w:unhideWhenUsed="0"/>
+    <w:lsdException w:name="Medium Shading 2 Accent 1" w:semiHidden="0" w:uiPriority="64" w:unhideWhenUsed="0"/>
+    <w:lsdException w:name="Medium List 1 Accent 1" w:semiHidden="0" w:uiPriority="65" w:unhideWhenUsed="0"/>
+    <w:lsdException w:name="Revision" w:unhideWhenUsed="0"/>
+    <w:lsdException w:name="List Paragraph" w:semiHidden="0" w:uiPriority="34" w:unhideWhenUsed="0" w:qFormat="1"/>
+    <w:lsdException w:name="Quote" w:semiHidden="0" w:uiPriority="29" w:unhideWhenUsed="0" w:qFormat="1"/>
+    <w:lsdException w:name="Intense Quote" w:semiHidden="0" w:uiPriority="30" w:unhideWhenUsed="0" w:qFormat="1"/>
+    <w:lsdException w:name="Medium List 2 Accent 1" w:semiHidden="0" w:uiPriority="66" w:unhideWhenUsed="0"/>
+    <w:lsdException w:name="Medium Grid 1 Accent 1" w:semiHidden="0" w:uiPriority="67" w:unhideWhenUsed="0"/>
+    <w:lsdException w:name="Medium Grid 2 Accent 1" w:semiHidden="0" w:uiPriority="68" w:unhideWhenUsed="0"/>
+    <w:lsdException w:name="Medium Grid 3 Accent 1" w:semiHidden="0" w:uiPriority="69" w:unhideWhenUsed="0"/>
+    <w:lsdException w:name="Dark List Accent 1" w:semiHidden="0" w:uiPriority="70" w:unhideWhenUsed="0"/>
+    <w:lsdException w:name="Colorful Shading Accent 1" w:semiHidden="0" w:uiPriority="71" w:unhideWhenUsed="0"/>
+    <w:lsdException w:name="Colorful List Accent 1" w:semiHidden="0" w:uiPriority="72" w:unhideWhenUsed="0"/>
+    <w:lsdException w:name="Colorful Grid Accent 1" w:semiHidden="0" w:uiPriority="73" w:unhideWhenUsed="0"/>
+    <w:lsdException w:name="Light Shading Accent 2" w:semiHidden="0" w:uiPriority="60" w:unhideWhenUsed="0"/>
+    <w:lsdException w:name="Light List Accent 2" w:semiHidden="0" w:uiPriority="61" w:unhideWhenUsed="0"/>
+    <w:lsdException w:name="Light Grid Accent 2" w:semiHidden="0" w:uiPriority="62" w:unhideWhenUsed="0"/>
+    <w:lsdException w:name="Medium Shading 1 Accent 2" w:semiHidden="0" w:uiPriority="63" w:unhideWhenUsed="0"/>
+    <w:lsdException w:name="Medium Shading 2 Accent 2" w:semiHidden="0" w:uiPriority="64" w:unhideWhenUsed="0"/>
+    <w:lsdException w:name="Medium List 1 Accent 2" w:semiHidden="0" w:uiPriority="65" w:unhideWhenUsed="0"/>
+    <w:lsdException w:name="Medium List 2 Accent 2" w:semiHidden="0" w:uiPriority="66" w:unhideWhenUsed="0"/>
+    <w:lsdException w:name="Medium Grid 1 Accent 2" w:semiHidden="0" w:uiPriority="67" w:unhideWhenUsed="0"/>
+    <w:lsdException w:name="Medium Grid 2 Accent 2" w:semiHidden="0" w:uiPriority="68" w:unhideWhenUsed="0"/>
+    <w:lsdException w:name="Medium Grid 3 Accent 2" w:semiHidden="0" w:uiPriority="69" w:unhideWhenUsed="0"/>
+    <w:lsdException w:name="Dark List Accent 2" w:semiHidden="0" w:uiPriority="70" w:unhideWhenUsed="0"/>
+    <w:lsdException w:name="Colorful Shading Accent 2" w:semiHidden="0" w:uiPriority="71" w:unhideWhenUsed="0"/>
+    <w:lsdException w:name="Colorful List Accent 2" w:semiHidden="0" w:uiPriority="72" w:unhideWhenUsed="0"/>
+    <w:lsdException w:name="Colorful Grid Accent 2" w:semiHidden="0" w:uiPriority="73" w:unhideWhenUsed="0"/>
+    <w:lsdException w:name="Light Shading Accent 3" w:semiHidden="0" w:uiPriority="60" w:unhideWhenUsed="0"/>
+    <w:lsdException w:name="Light List Accent 3" w:semiHidden="0" w:uiPriority="61" w:unhideWhenUsed="0"/>
+    <w:lsdException w:name="Light Grid Accent 3" w:semiHidden="0" w:uiPriority="62" w:unhideWhenUsed="0"/>
+    <w:lsdException w:name="Medium Shading 1 Accent 3" w:semiHidden="0" w:uiPriority="63" w:unhideWhenUsed="0"/>
+    <w:lsdException w:name="Medium Shading 2 Accent 3" w:semiHidden="0" w:uiPriority="64" w:unhideWhenUsed="0"/>
+    <w:lsdException w:name="Medium List 1 Accent 3" w:semiHidden="0" w:uiPriority="65" w:unhideWhenUsed="0"/>
+    <w:lsdException w:name="Medium List 2 Accent 3" w:semiHidden="0" w:uiPriority="66" w:unhideWhenUsed="0"/>
+    <w:lsdException w:name="Medium Grid 1 Accent 3" w:semiHidden="0" w:uiPriority="67" w:unhideWhenUsed="0"/>
+    <w:lsdException w:name="Medium Grid 2 Accent 3" w:semiHidden="0" w:uiPriority="68" w:unhideWhenUsed="0"/>
+    <w:lsdException w:name="Medium Grid 3 Accent 3" w:semiHidden="0" w:uiPriority="69" w:unhideWhenUsed="0"/>
+    <w:lsdException w:name="Dark List Accent 3" w:semiHidden="0" w:uiPriority="70" w:unhideWhenUsed="0"/>
+    <w:lsdException w:name="Colorful Shading Accent 3" w:semiHidden="0" w:uiPriority="71" w:unhideWhenUsed="0"/>
+    <w:lsdException w:name="Colorful List Accent 3" w:semiHidden="0" w:uiPriority="72" w:unhideWhenUsed="0"/>
+    <w:lsdException w:name="Colorful Grid Accent 3" w:semiHidden="0" w:uiPriority="73" w:unhideWhenUsed="0"/>
+    <w:lsdException w:name="Light Shading Accent 4" w:semiHidden="0" w:uiPriority="60" w:unhideWhenUsed="0"/>
+    <w:lsdException w:name="Light List Accent 4" w:semiHidden="0" w:uiPriority="61" w:unhideWhenUsed="0"/>
+    <w:lsdException w:name="Light Grid Accent 4" w:semiHidden="0" w:uiPriority="62" w:unhideWhenUsed="0"/>
+    <w:lsdException w:name="Medium Shading 1 Accent 4" w:semiHidden="0" w:uiPriority="63" w:unhideWhenUsed="0"/>
+    <w:lsdException w:name="Medium Shading 2 Accent 4" w:semiHidden="0" w:uiPriority="64" w:unhideWhenUsed="0"/>
+    <w:lsdException w:name="Medium List 1 Accent 4" w:semiHidden="0" w:uiPriority="65" w:unhideWhenUsed="0"/>
+    <w:lsdException w:name="Medium List 2 Accent 4" w:semiHidden="0" w:uiPriority="66" w:unhideWhenUsed="0"/>
+    <w:lsdException w:name="Medium Grid 1 Accent 4" w:semiHidden="0" w:uiPriority="67" w:unhideWhenUsed="0"/>
+    <w:lsdException w:name="Medium Grid 2 Accent 4" w:semiHidden="0" w:uiPriority="68" w:unhideWhenUsed="0"/>
+    <w:lsdException w:name="Medium Grid 3 Accent 4" w:semiHidden="0" w:uiPriority="69" w:unhideWhenUsed="0"/>
+    <w:lsdException w:name="Dark List Accent 4" w:semiHidden="0" w:uiPriority="70" w:unhideWhenUsed="0"/>
+    <w:lsdException w:name="Colorful Shading Accent 4" w:semiHidden="0" w:uiPriority="71" w:unhideWhenUsed="0"/>
+    <w:lsdException w:name="Colorful List Accent 4" w:semiHidden="0" w:uiPriority="72" w:unhideWhenUsed="0"/>
+    <w:lsdException w:name="Colorful Grid Accent 4" w:semiHidden="0" w:uiPriority="73" w:unhideWhenUsed="0"/>
+    <w:lsdException w:name="Light Shading Accent 5" w:semiHidden="0" w:uiPriority="60" w:unhideWhenUsed="0"/>
+    <w:lsdException w:name="Light List Accent 5" w:semiHidden="0" w:uiPriority="61" w:unhideWhenUsed="0"/>
+    <w:lsdException w:name="Light Grid Accent 5" w:semiHidden="0" w:uiPriority="62" w:unhideWhenUsed="0"/>
+    <w:lsdException w:name="Medium Shading 1 Accent 5" w:semiHidden="0" w:uiPriority="63" w:unhideWhenUsed="0"/>
+    <w:lsdException w:name="Medium Shading 2 Accent 5" w:semiHidden="0" w:uiPriority="64" w:unhideWhenUsed="0"/>
+    <w:lsdException w:name="Medium List 1 Accent 5" w:semiHidden="0" w:uiPriority="65" w:unhideWhenUsed="0"/>
+    <w:lsdException w:name="Medium List 2 Accent 5" w:semiHidden="0" w:uiPriority="66" w:unhideWhenUsed="0"/>
+    <w:lsdException w:name="Medium Grid 1 Accent 5" w:semiHidden="0" w:uiPriority="67" w:unhideWhenUsed="0"/>
+    <w:lsdException w:name="Medium Grid 2 Accent 5" w:semiHidden="0" w:uiPriority="68" w:unhideWhenUsed="0"/>
+    <w:lsdException w:name="Medium Grid 3 Accent 5" w:semiHidden="0" w:uiPriority="69" w:unhideWhenUsed="0"/>
+    <w:lsdException w:name="Dark List Accent 5" w:semiHidden="0" w:uiPriority="70" w:unhideWhenUsed="0"/>
+    <w:lsdException w:name="Colorful Shading Accent 5" w:semiHidden="0" w:uiPriority="71" w:unhideWhenUsed="0"/>
+    <w:lsdException w:name="Colorful List Accent 5" w:semiHidden="0" w:uiPriority="72" w:unhideWhenUsed="0"/>
+    <w:lsdException w:name="Colorful Grid Accent 5" w:semiHidden="0" w:uiPriority="73" w:unhideWhenUsed="0"/>
+    <w:lsdException w:name="Light Shading Accent 6" w:semiHidden="0" w:uiPriority="60" w:unhideWhenUsed="0"/>
+    <w:lsdException w:name="Light List Accent 6" w:semiHidden="0" w:uiPriority="61" w:unhideWhenUsed="0"/>
+    <w:lsdException w:name="Light Grid Accent 6" w:semiHidden="0" w:uiPriority="62" w:unhideWhenUsed="0"/>
+    <w:lsdException w:name="Medium Shading 1 Accent 6" w:semiHidden="0" w:uiPriority="63" w:unhideWhenUsed="0"/>
+    <w:lsdException w:name="Medium Shading 2 Accent 6" w:semiHidden="0" w:uiPriority="64" w:unhideWhenUsed="0"/>
+    <w:lsdException w:name="Medium List 1 Accent 6" w:semiHidden="0" w:uiPriority="65" w:unhideWhenUsed="0"/>
+    <w:lsdException w:name="Medium List 2 Accent 6" w:semiHidden="0" w:uiPriority="66" w:unhideWhenUsed="0"/>
+    <w:lsdException w:name="Medium Grid 1 Accent 6" w:semiHidden="0" w:uiPriority="67" w:unhideWhenUsed="0"/>
+    <w:lsdException w:name="Medium Grid 2 Accent 6" w:semiHidden="0" w:uiPriority="68" w:unhideWhenUsed="0"/>
+    <w:lsdException w:name="Medium Grid 3 Accent 6" w:semiHidden="0" w:uiPriority="69" w:unhideWhenUsed="0"/>
+    <w:lsdException w:name="Dark List Accent 6" w:semiHidden="0" w:uiPriority="70" w:unhideWhenUsed="0"/>
+    <w:lsdException w:name="Colorful Shading Accent 6" w:semiHidden="0" w:uiPriority="71" w:unhideWhenUsed="0"/>
+    <w:lsdException w:name="Colorful List Accent 6" w:semiHidden="0" w:uiPriority="72" w:unhideWhenUsed="0"/>
+    <w:lsdException w:name="Colorful Grid Accent 6" w:semiHidden="0" w:uiPriority="73" w:unhideWhenUsed="0"/>
+    <w:lsdException w:name="Subtle Emphasis" w:semiHidden="0" w:uiPriority="19" w:unhideWhenUsed="0" w:qFormat="1"/>
+    <w:lsdException w:name="Intense Emphasis" w:semiHidden="0" w:uiPriority="21" w:unhideWhenUsed="0" w:qFormat="1"/>
+    <w:lsdException w:name="Subtle Reference" w:semiHidden="0" w:uiPriority="31" w:unhideWhenUsed="0" w:qFormat="1"/>
+    <w:lsdException w:name="Intense Reference" w:semiHidden="0" w:uiPriority="32" w:unhideWhenUsed="0" w:qFormat="1"/>
+    <w:lsdException w:name="Book Title" w:semiHidden="0" w:uiPriority="33" w:unhideWhenUsed="0" w:qFormat="1"/>
+    <w:lsdException w:name="Bibliography" w:uiPriority="37"/>
+    <w:lsdException w:name="TOC Heading" w:uiPriority="39" w:qFormat="1"/>
+  </w:latentStyles>
+  <w:style w:type="paragraph" w:default="1" w:styleId="a">
+    <w:name w:val="Normal"/>
+    <w:qFormat/>
+    <w:rsid w:val="00667EE2"/>
   </w:style>
-  <w:style w:type="table" w:styleId="TableNormal" w:default="1">
-    <w:name w:val="Table Normal"/>
-  </w:style>
-  <w:style w:type="paragraph" w:styleId="Heading1">
+  <w:style w:type="paragraph" w:styleId="1">
     <w:name w:val="heading 1"/>
-    <w:basedOn w:val="Normal"/>
-    <w:next w:val="Normal"/>
+    <w:basedOn w:val="normal"/>
+    <w:next w:val="normal"/>
+    <w:rsid w:val="000E7029"/>
     <w:pPr>
-      <w:keepNext w:val="1"/>
-      <w:keepLines w:val="1"/>
-      <w:spacing w:after="120" w:before="400" w:lineRule="auto"/>
+      <w:keepNext/>
+      <w:keepLines/>
+      <w:spacing w:before="400" w:after="120"/>
+      <w:outlineLvl w:val="0"/>
     </w:pPr>
     <w:rPr>
       <w:sz w:val="40"/>
       <w:szCs w:val="40"/>
     </w:rPr>
   </w:style>
-  <w:style w:type="paragraph" w:styleId="Heading2">
+  <w:style w:type="paragraph" w:styleId="2">
     <w:name w:val="heading 2"/>
-    <w:basedOn w:val="Normal"/>
-    <w:next w:val="Normal"/>
+    <w:basedOn w:val="normal"/>
+    <w:next w:val="normal"/>
+    <w:rsid w:val="000E7029"/>
     <w:pPr>
-      <w:keepNext w:val="1"/>
-      <w:keepLines w:val="1"/>
-      <w:spacing w:after="120" w:before="360" w:lineRule="auto"/>
+      <w:keepNext/>
+      <w:keepLines/>
+      <w:spacing w:before="360" w:after="120"/>
+      <w:outlineLvl w:val="1"/>
     </w:pPr>
     <w:rPr>
-      <w:b w:val="0"/>
       <w:sz w:val="32"/>
       <w:szCs w:val="32"/>
     </w:rPr>
   </w:style>
-  <w:style w:type="paragraph" w:styleId="Heading3">
+  <w:style w:type="paragraph" w:styleId="3">
     <w:name w:val="heading 3"/>
-    <w:basedOn w:val="Normal"/>
-    <w:next w:val="Normal"/>
+    <w:basedOn w:val="normal"/>
+    <w:next w:val="normal"/>
+    <w:rsid w:val="000E7029"/>
     <w:pPr>
-      <w:keepNext w:val="1"/>
-      <w:keepLines w:val="1"/>
-      <w:spacing w:after="80" w:before="320" w:lineRule="auto"/>
+      <w:keepNext/>
+      <w:keepLines/>
+      <w:spacing w:before="320" w:after="80"/>
+      <w:outlineLvl w:val="2"/>
     </w:pPr>
     <w:rPr>
-      <w:b w:val="0"/>
       <w:color w:val="434343"/>
       <w:sz w:val="28"/>
       <w:szCs w:val="28"/>
     </w:rPr>
   </w:style>
-  <w:style w:type="paragraph" w:styleId="Heading4">
+  <w:style w:type="paragraph" w:styleId="4">
     <w:name w:val="heading 4"/>
-    <w:basedOn w:val="Normal"/>
-    <w:next w:val="Normal"/>
+    <w:basedOn w:val="normal"/>
+    <w:next w:val="normal"/>
+    <w:rsid w:val="000E7029"/>
     <w:pPr>
-      <w:keepNext w:val="1"/>
-      <w:keepLines w:val="1"/>
-      <w:spacing w:after="80" w:before="280" w:lineRule="auto"/>
+      <w:keepNext/>
+      <w:keepLines/>
+      <w:spacing w:before="280" w:after="80"/>
+      <w:outlineLvl w:val="3"/>
     </w:pPr>
     <w:rPr>
       <w:color w:val="666666"/>
@@ -2274,63 +3057,107 @@
       <w:szCs w:val="24"/>
     </w:rPr>
   </w:style>
-  <w:style w:type="paragraph" w:styleId="Heading5">
+  <w:style w:type="paragraph" w:styleId="5">
     <w:name w:val="heading 5"/>
-    <w:basedOn w:val="Normal"/>
-    <w:next w:val="Normal"/>
+    <w:basedOn w:val="normal"/>
+    <w:next w:val="normal"/>
+    <w:rsid w:val="000E7029"/>
     <w:pPr>
-      <w:keepNext w:val="1"/>
-      <w:keepLines w:val="1"/>
-      <w:spacing w:after="80" w:before="240" w:lineRule="auto"/>
+      <w:keepNext/>
+      <w:keepLines/>
+      <w:spacing w:before="240" w:after="80"/>
+      <w:outlineLvl w:val="4"/>
     </w:pPr>
     <w:rPr>
       <w:color w:val="666666"/>
-      <w:sz w:val="22"/>
-      <w:szCs w:val="22"/>
     </w:rPr>
   </w:style>
-  <w:style w:type="paragraph" w:styleId="Heading6">
+  <w:style w:type="paragraph" w:styleId="6">
     <w:name w:val="heading 6"/>
-    <w:basedOn w:val="Normal"/>
-    <w:next w:val="Normal"/>
+    <w:basedOn w:val="normal"/>
+    <w:next w:val="normal"/>
+    <w:rsid w:val="000E7029"/>
     <w:pPr>
-      <w:keepNext w:val="1"/>
-      <w:keepLines w:val="1"/>
-      <w:spacing w:after="80" w:before="240" w:lineRule="auto"/>
+      <w:keepNext/>
+      <w:keepLines/>
+      <w:spacing w:before="240" w:after="80"/>
+      <w:outlineLvl w:val="5"/>
     </w:pPr>
     <w:rPr>
-      <w:i w:val="1"/>
+      <w:i/>
       <w:color w:val="666666"/>
-      <w:sz w:val="22"/>
-      <w:szCs w:val="22"/>
     </w:rPr>
   </w:style>
-  <w:style w:type="paragraph" w:styleId="Title">
+  <w:style w:type="character" w:default="1" w:styleId="a0">
+    <w:name w:val="Default Paragraph Font"/>
+    <w:uiPriority w:val="1"/>
+    <w:semiHidden/>
+    <w:unhideWhenUsed/>
+  </w:style>
+  <w:style w:type="table" w:default="1" w:styleId="a1">
+    <w:name w:val="Normal Table"/>
+    <w:uiPriority w:val="99"/>
+    <w:semiHidden/>
+    <w:unhideWhenUsed/>
+    <w:qFormat/>
+    <w:tblPr>
+      <w:tblInd w:w="0" w:type="dxa"/>
+      <w:tblCellMar>
+        <w:top w:w="0" w:type="dxa"/>
+        <w:left w:w="108" w:type="dxa"/>
+        <w:bottom w:w="0" w:type="dxa"/>
+        <w:right w:w="108" w:type="dxa"/>
+      </w:tblCellMar>
+    </w:tblPr>
+  </w:style>
+  <w:style w:type="numbering" w:default="1" w:styleId="a2">
+    <w:name w:val="No List"/>
+    <w:uiPriority w:val="99"/>
+    <w:semiHidden/>
+    <w:unhideWhenUsed/>
+  </w:style>
+  <w:style w:type="paragraph" w:customStyle="1" w:styleId="normal">
+    <w:name w:val="normal"/>
+    <w:rsid w:val="000E7029"/>
+  </w:style>
+  <w:style w:type="table" w:customStyle="1" w:styleId="TableNormal">
+    <w:name w:val="Table Normal"/>
+    <w:rsid w:val="000E7029"/>
+    <w:tblPr>
+      <w:tblCellMar>
+        <w:top w:w="0" w:type="dxa"/>
+        <w:left w:w="0" w:type="dxa"/>
+        <w:bottom w:w="0" w:type="dxa"/>
+        <w:right w:w="0" w:type="dxa"/>
+      </w:tblCellMar>
+    </w:tblPr>
+  </w:style>
+  <w:style w:type="paragraph" w:styleId="a3">
     <w:name w:val="Title"/>
-    <w:basedOn w:val="Normal"/>
-    <w:next w:val="Normal"/>
+    <w:basedOn w:val="normal"/>
+    <w:next w:val="normal"/>
+    <w:rsid w:val="000E7029"/>
     <w:pPr>
-      <w:keepNext w:val="1"/>
-      <w:keepLines w:val="1"/>
-      <w:spacing w:after="60" w:before="0" w:lineRule="auto"/>
+      <w:keepNext/>
+      <w:keepLines/>
+      <w:spacing w:after="60"/>
     </w:pPr>
     <w:rPr>
       <w:sz w:val="52"/>
       <w:szCs w:val="52"/>
     </w:rPr>
   </w:style>
-  <w:style w:type="paragraph" w:styleId="Subtitle">
+  <w:style w:type="paragraph" w:styleId="a4">
     <w:name w:val="Subtitle"/>
-    <w:basedOn w:val="Normal"/>
-    <w:next w:val="Normal"/>
+    <w:basedOn w:val="normal"/>
+    <w:next w:val="normal"/>
+    <w:rsid w:val="000E7029"/>
     <w:pPr>
-      <w:keepNext w:val="1"/>
-      <w:keepLines w:val="1"/>
-      <w:spacing w:after="320" w:before="0" w:lineRule="auto"/>
+      <w:keepNext/>
+      <w:keepLines/>
+      <w:spacing w:after="320"/>
     </w:pPr>
     <w:rPr>
-      <w:rFonts w:ascii="Arial" w:cs="Arial" w:eastAsia="Arial" w:hAnsi="Arial"/>
-      <w:i w:val="0"/>
       <w:color w:val="666666"/>
       <w:sz w:val="30"/>
       <w:szCs w:val="30"/>

</xml_diff>